<commit_message>
gcloud virtual machine with GPU OK !
</commit_message>
<xml_diff>
--- a/doc/dev/googlecloud/gcloud create account.docx
+++ b/doc/dev/googlecloud/gcloud create account.docx
@@ -14,6 +14,9 @@
     </w:p>
     <w:p>
       <w:r>
+        <w:rPr>
+          <w:noProof/>
+        </w:rPr>
         <w:drawing>
           <wp:inline distT="0" distB="0" distL="0" distR="0" wp14:anchorId="65EDDAA2" wp14:editId="470DE865">
             <wp:extent cx="5760720" cy="2158365"/>
@@ -59,6 +62,9 @@
     </w:p>
     <w:p>
       <w:r>
+        <w:rPr>
+          <w:noProof/>
+        </w:rPr>
         <w:drawing>
           <wp:inline distT="0" distB="0" distL="0" distR="0" wp14:anchorId="1E822958" wp14:editId="782A74C5">
             <wp:extent cx="2879612" cy="3438525"/>
@@ -103,6 +109,9 @@
     </w:p>
     <w:p>
       <w:r>
+        <w:rPr>
+          <w:noProof/>
+        </w:rPr>
         <w:lastRenderedPageBreak/>
         <w:drawing>
           <wp:inline distT="0" distB="0" distL="0" distR="0" wp14:anchorId="2A545725" wp14:editId="0F15CE0D">
@@ -151,6 +160,9 @@
     </w:p>
     <w:p>
       <w:r>
+        <w:rPr>
+          <w:noProof/>
+        </w:rPr>
         <w:drawing>
           <wp:inline distT="0" distB="0" distL="0" distR="0" wp14:anchorId="6DF51657" wp14:editId="36A251FE">
             <wp:extent cx="2025956" cy="1733550"/>
@@ -191,6 +203,9 @@
     <w:p/>
     <w:p>
       <w:r>
+        <w:rPr>
+          <w:noProof/>
+        </w:rPr>
         <w:lastRenderedPageBreak/>
         <w:drawing>
           <wp:inline distT="0" distB="0" distL="0" distR="0" wp14:anchorId="1E4C2F2D" wp14:editId="1BEBF9FC">
@@ -231,18 +246,35 @@
     </w:p>
     <w:p/>
     <w:p>
-      <w:r>
+      <w:pPr>
+        <w:rPr>
+          <w:lang w:val="en-BZ"/>
+        </w:rPr>
+      </w:pPr>
+      <w:r>
+        <w:rPr>
+          <w:lang w:val="en-BZ"/>
+        </w:rPr>
         <w:t xml:space="preserve">First name / Last name / Email address </w:t>
       </w:r>
       <w:r>
+        <w:rPr>
+          <w:lang w:val="en-BZ"/>
+        </w:rPr>
         <w:t xml:space="preserve">(not gmail) </w:t>
       </w:r>
       <w:r>
+        <w:rPr>
+          <w:lang w:val="en-BZ"/>
+        </w:rPr>
         <w:t>/ Password =&gt; Next</w:t>
       </w:r>
     </w:p>
     <w:p>
       <w:r>
+        <w:rPr>
+          <w:noProof/>
+        </w:rPr>
         <w:drawing>
           <wp:inline distT="0" distB="0" distL="0" distR="0" wp14:anchorId="2E9D93C9" wp14:editId="62607A7F">
             <wp:extent cx="3956221" cy="2828925"/>
@@ -287,6 +319,9 @@
     </w:p>
     <w:p>
       <w:r>
+        <w:rPr>
+          <w:noProof/>
+        </w:rPr>
         <w:lastRenderedPageBreak/>
         <w:drawing>
           <wp:inline distT="0" distB="0" distL="0" distR="0" wp14:anchorId="622EEADA" wp14:editId="5F02128D">
@@ -326,15 +361,29 @@
       </w:r>
     </w:p>
     <w:p>
-      <w:r>
+      <w:pPr>
+        <w:rPr>
+          <w:lang w:val="en-BZ"/>
+        </w:rPr>
+      </w:pPr>
+      <w:r>
+        <w:rPr>
+          <w:lang w:val="en-BZ"/>
+        </w:rPr>
         <w:t>Phone number</w:t>
       </w:r>
       <w:r>
+        <w:rPr>
+          <w:lang w:val="en-BZ"/>
+        </w:rPr>
         <w:t xml:space="preserve"> / Birth date / Gender =&gt; Next</w:t>
       </w:r>
     </w:p>
     <w:p>
       <w:r>
+        <w:rPr>
+          <w:noProof/>
+        </w:rPr>
         <w:drawing>
           <wp:inline distT="0" distB="0" distL="0" distR="0" wp14:anchorId="3533BE67" wp14:editId="19D77C80">
             <wp:extent cx="3877576" cy="2809875"/>
@@ -379,6 +428,9 @@
     </w:p>
     <w:p>
       <w:r>
+        <w:rPr>
+          <w:noProof/>
+        </w:rPr>
         <w:lastRenderedPageBreak/>
         <w:drawing>
           <wp:inline distT="0" distB="0" distL="0" distR="0" wp14:anchorId="019CC039" wp14:editId="0CCDA34F">
@@ -424,6 +476,9 @@
     </w:p>
     <w:p>
       <w:r>
+        <w:rPr>
+          <w:noProof/>
+        </w:rPr>
         <w:drawing>
           <wp:inline distT="0" distB="0" distL="0" distR="0" wp14:anchorId="2A6BDD07" wp14:editId="63A2BFEA">
             <wp:extent cx="3429000" cy="2935363"/>
@@ -468,6 +523,9 @@
     </w:p>
     <w:p>
       <w:r>
+        <w:rPr>
+          <w:noProof/>
+        </w:rPr>
         <w:lastRenderedPageBreak/>
         <w:drawing>
           <wp:inline distT="0" distB="0" distL="0" distR="0" wp14:anchorId="56DBA703" wp14:editId="6C322FA6">
@@ -513,6 +571,9 @@
     </w:p>
     <w:p>
       <w:r>
+        <w:rPr>
+          <w:noProof/>
+        </w:rPr>
         <w:drawing>
           <wp:inline distT="0" distB="0" distL="0" distR="0" wp14:anchorId="6C1890AB" wp14:editId="43C854A6">
             <wp:extent cx="2019300" cy="1138541"/>
@@ -552,6 +613,9 @@
     </w:p>
     <w:p>
       <w:r>
+        <w:rPr>
+          <w:noProof/>
+        </w:rPr>
         <w:drawing>
           <wp:inline distT="0" distB="0" distL="0" distR="0" wp14:anchorId="2E4AFF08" wp14:editId="02726224">
             <wp:extent cx="2064190" cy="1085850"/>
@@ -591,6 +655,9 @@
     </w:p>
     <w:p>
       <w:r>
+        <w:rPr>
+          <w:noProof/>
+        </w:rPr>
         <w:drawing>
           <wp:inline distT="0" distB="0" distL="0" distR="0" wp14:anchorId="49317BBA" wp14:editId="58F5419A">
             <wp:extent cx="2129911" cy="1152525"/>
@@ -630,6 +697,9 @@
     </w:p>
     <w:p>
       <w:r>
+        <w:rPr>
+          <w:noProof/>
+        </w:rPr>
         <w:drawing>
           <wp:inline distT="0" distB="0" distL="0" distR="0" wp14:anchorId="2BA84D5B" wp14:editId="4945DC4F">
             <wp:extent cx="2063750" cy="1182514"/>
@@ -669,6 +739,9 @@
     </w:p>
     <w:p>
       <w:r>
+        <w:rPr>
+          <w:noProof/>
+        </w:rPr>
         <w:lastRenderedPageBreak/>
         <w:drawing>
           <wp:inline distT="0" distB="0" distL="0" distR="0" wp14:anchorId="5F598F3F" wp14:editId="0537F347">
@@ -708,15 +781,29 @@
       </w:r>
     </w:p>
     <w:p>
-      <w:r>
+      <w:pPr>
+        <w:rPr>
+          <w:lang w:val="en-BZ"/>
+        </w:rPr>
+      </w:pPr>
+      <w:r>
+        <w:rPr>
+          <w:lang w:val="en-BZ"/>
+        </w:rPr>
         <w:t xml:space="preserve">Choose your personalization settings (you can disable everything) =&gt; </w:t>
       </w:r>
       <w:r>
+        <w:rPr>
+          <w:lang w:val="en-BZ"/>
+        </w:rPr>
         <w:t>Confirm</w:t>
       </w:r>
     </w:p>
     <w:p>
       <w:r>
+        <w:rPr>
+          <w:noProof/>
+        </w:rPr>
         <w:drawing>
           <wp:inline distT="0" distB="0" distL="0" distR="0" wp14:anchorId="084558F6" wp14:editId="775E321E">
             <wp:extent cx="2613966" cy="1409700"/>
@@ -768,6 +855,9 @@
     </w:p>
     <w:p>
       <w:r>
+        <w:rPr>
+          <w:noProof/>
+        </w:rPr>
         <w:drawing>
           <wp:inline distT="0" distB="0" distL="0" distR="0" wp14:anchorId="10EBEA4B" wp14:editId="403F8AF2">
             <wp:extent cx="5760720" cy="3754120"/>
@@ -806,15 +896,29 @@
       </w:r>
     </w:p>
     <w:p>
-      <w:r>
+      <w:pPr>
+        <w:rPr>
+          <w:lang w:val="en-BZ"/>
+        </w:rPr>
+      </w:pPr>
+      <w:r>
+        <w:rPr>
+          <w:lang w:val="en-BZ"/>
+        </w:rPr>
         <w:t xml:space="preserve">Select Country / Organization or needs / </w:t>
       </w:r>
       <w:r>
+        <w:rPr>
+          <w:lang w:val="en-BZ"/>
+        </w:rPr>
         <w:t>Check terms of service =&gt; Continue</w:t>
       </w:r>
     </w:p>
     <w:p>
       <w:r>
+        <w:rPr>
+          <w:noProof/>
+        </w:rPr>
         <w:lastRenderedPageBreak/>
         <w:drawing>
           <wp:inline distT="0" distB="0" distL="0" distR="0" wp14:anchorId="3461544B" wp14:editId="1E37A38C">
@@ -867,6 +971,9 @@
     </w:p>
     <w:p>
       <w:r>
+        <w:rPr>
+          <w:noProof/>
+        </w:rPr>
         <w:drawing>
           <wp:inline distT="0" distB="0" distL="0" distR="0" wp14:anchorId="3DCFB056" wp14:editId="324D7290">
             <wp:extent cx="5760720" cy="4550410"/>
@@ -906,6 +1013,9 @@
     </w:p>
     <w:p>
       <w:r>
+        <w:rPr>
+          <w:noProof/>
+        </w:rPr>
         <w:lastRenderedPageBreak/>
         <w:drawing>
           <wp:inline distT="0" distB="0" distL="0" distR="0" wp14:anchorId="0E26EAB5" wp14:editId="5BB7BE90">
@@ -945,12 +1055,23 @@
       </w:r>
     </w:p>
     <w:p>
-      <w:r>
+      <w:pPr>
+        <w:rPr>
+          <w:lang w:val="en-BZ"/>
+        </w:rPr>
+      </w:pPr>
+      <w:r>
+        <w:rPr>
+          <w:lang w:val="en-BZ"/>
+        </w:rPr>
         <w:t>Input all fields + Credit card number =&gt; Start my free trial</w:t>
       </w:r>
     </w:p>
     <w:p>
       <w:r>
+        <w:rPr>
+          <w:noProof/>
+        </w:rPr>
         <w:drawing>
           <wp:inline distT="0" distB="0" distL="0" distR="0" wp14:anchorId="5820EF4A" wp14:editId="0A44D9CF">
             <wp:extent cx="5760720" cy="3865245"/>
@@ -1002,6 +1123,9 @@
     </w:p>
     <w:p>
       <w:r>
+        <w:rPr>
+          <w:noProof/>
+        </w:rPr>
         <w:lastRenderedPageBreak/>
         <w:drawing>
           <wp:inline distT="0" distB="0" distL="0" distR="0" wp14:anchorId="0F32C3EA" wp14:editId="065C3B0E">
@@ -1054,6 +1178,9 @@
     </w:p>
     <w:p>
       <w:r>
+        <w:rPr>
+          <w:noProof/>
+        </w:rPr>
         <w:drawing>
           <wp:inline distT="0" distB="0" distL="0" distR="0" wp14:anchorId="1E9ED4D5" wp14:editId="4E57A434">
             <wp:extent cx="2035643" cy="2781300"/>
@@ -1093,15 +1220,23 @@
     </w:p>
     <w:p/>
     <w:p>
-      <w:r>
-        <w:t>Click on Billing</w:t>
-      </w:r>
-      <w:r>
-        <w:t xml:space="preserve"> in the left menu</w:t>
-      </w:r>
-    </w:p>
-    <w:p>
-      <w:r>
+      <w:pPr>
+        <w:rPr>
+          <w:lang w:val="en-BZ"/>
+        </w:rPr>
+      </w:pPr>
+      <w:r>
+        <w:rPr>
+          <w:lang w:val="en-BZ"/>
+        </w:rPr>
+        <w:t>Click on Billing in the left menu</w:t>
+      </w:r>
+    </w:p>
+    <w:p>
+      <w:r>
+        <w:rPr>
+          <w:noProof/>
+        </w:rPr>
         <w:lastRenderedPageBreak/>
         <w:drawing>
           <wp:inline distT="0" distB="0" distL="0" distR="0" wp14:anchorId="0D3F4AA5" wp14:editId="50D968C3">
@@ -1153,10 +1288,21 @@
       </w:r>
     </w:p>
     <w:p>
-      <w:r>
+      <w:pPr>
+        <w:rPr>
+          <w:lang w:val="en-BZ"/>
+        </w:rPr>
+      </w:pPr>
+      <w:r>
+        <w:rPr>
+          <w:lang w:val="en-BZ"/>
+        </w:rPr>
         <w:t xml:space="preserve">Click on Upgrade to </w:t>
       </w:r>
       <w:r>
+        <w:rPr>
+          <w:lang w:val="en-BZ"/>
+        </w:rPr>
         <w:t>upgrade to a PAID Cloud billing account</w:t>
       </w:r>
     </w:p>
@@ -1185,13 +1331,22 @@
           <w:ilvl w:val="0"/>
           <w:numId w:val="2"/>
         </w:numPr>
-      </w:pPr>
-      <w:r>
+        <w:rPr>
+          <w:lang w:val="en-BZ"/>
+        </w:rPr>
+      </w:pPr>
+      <w:r>
+        <w:rPr>
+          <w:lang w:val="en-BZ"/>
+        </w:rPr>
         <w:t>Your credit remains valid during the trial period</w:t>
       </w:r>
     </w:p>
     <w:p>
       <w:r>
+        <w:rPr>
+          <w:noProof/>
+        </w:rPr>
         <w:lastRenderedPageBreak/>
         <w:drawing>
           <wp:inline distT="0" distB="0" distL="0" distR="0" wp14:anchorId="7EDF99A6" wp14:editId="3C81F7BD">
@@ -1237,6 +1392,9 @@
     </w:p>
     <w:p>
       <w:r>
+        <w:rPr>
+          <w:noProof/>
+        </w:rPr>
         <w:drawing>
           <wp:inline distT="0" distB="0" distL="0" distR="0" wp14:anchorId="3A3BA57A" wp14:editId="4ACD2B09">
             <wp:extent cx="3352800" cy="3213101"/>
@@ -1281,6 +1439,9 @@
     </w:p>
     <w:p>
       <w:r>
+        <w:rPr>
+          <w:noProof/>
+        </w:rPr>
         <w:lastRenderedPageBreak/>
         <w:drawing>
           <wp:inline distT="0" distB="0" distL="0" distR="0" wp14:anchorId="37EEC26A" wp14:editId="780EBF1D">
@@ -1320,12 +1481,23 @@
       </w:r>
     </w:p>
     <w:p>
-      <w:r>
+      <w:pPr>
+        <w:rPr>
+          <w:lang w:val="en-BZ"/>
+        </w:rPr>
+      </w:pPr>
+      <w:r>
+        <w:rPr>
+          <w:lang w:val="en-BZ"/>
+        </w:rPr>
         <w:t>Click on Billing / Budget &amp; alerts =&gt; CREATE BUDGET</w:t>
       </w:r>
     </w:p>
     <w:p>
       <w:r>
+        <w:rPr>
+          <w:noProof/>
+        </w:rPr>
         <w:drawing>
           <wp:inline distT="0" distB="0" distL="0" distR="0" wp14:anchorId="0C1A1139" wp14:editId="0DEFB5A9">
             <wp:extent cx="5760720" cy="4918075"/>
@@ -1370,6 +1542,9 @@
     </w:p>
     <w:p>
       <w:r>
+        <w:rPr>
+          <w:noProof/>
+        </w:rPr>
         <w:lastRenderedPageBreak/>
         <w:drawing>
           <wp:inline distT="0" distB="0" distL="0" distR="0" wp14:anchorId="333DE4EF" wp14:editId="23B2B3DA">
@@ -1409,15 +1584,29 @@
       </w:r>
     </w:p>
     <w:p>
-      <w:r>
+      <w:pPr>
+        <w:rPr>
+          <w:lang w:val="en-BZ"/>
+        </w:rPr>
+      </w:pPr>
+      <w:r>
+        <w:rPr>
+          <w:lang w:val="en-BZ"/>
+        </w:rPr>
         <w:t>Specify the maximum monthly amount you want to spend</w:t>
       </w:r>
       <w:r>
+        <w:rPr>
+          <w:lang w:val="en-BZ"/>
+        </w:rPr>
         <w:t xml:space="preserve"> =&gt; NEXT</w:t>
       </w:r>
     </w:p>
     <w:p>
       <w:r>
+        <w:rPr>
+          <w:noProof/>
+        </w:rPr>
         <w:lastRenderedPageBreak/>
         <w:drawing>
           <wp:inline distT="0" distB="0" distL="0" distR="0" wp14:anchorId="0C4075ED" wp14:editId="498406BF">
@@ -1457,18 +1646,40 @@
       </w:r>
     </w:p>
     <w:p>
-      <w:r>
+      <w:pPr>
+        <w:rPr>
+          <w:lang w:val="en-BZ"/>
+        </w:rPr>
+      </w:pPr>
+      <w:r>
+        <w:rPr>
+          <w:lang w:val="en-BZ"/>
+        </w:rPr>
         <w:t xml:space="preserve">Trigger 100% warning on </w:t>
       </w:r>
       <w:r>
+        <w:rPr>
+          <w:lang w:val="en-BZ"/>
+        </w:rPr>
         <w:t>F</w:t>
       </w:r>
       <w:r>
+        <w:rPr>
+          <w:lang w:val="en-BZ"/>
+        </w:rPr>
         <w:t>orecasted spending</w:t>
       </w:r>
     </w:p>
     <w:p>
-      <w:r>
+      <w:pPr>
+        <w:rPr>
+          <w:lang w:val="en-BZ"/>
+        </w:rPr>
+      </w:pPr>
+      <w:r>
+        <w:rPr>
+          <w:lang w:val="en-BZ"/>
+        </w:rPr>
         <w:t>FINISH</w:t>
       </w:r>
     </w:p>
@@ -1479,23 +1690,47 @@
           <w:ilvl w:val="0"/>
           <w:numId w:val="1"/>
         </w:numPr>
-      </w:pPr>
-      <w:r>
+        <w:rPr>
+          <w:lang w:val="en-BZ"/>
+        </w:rPr>
+      </w:pPr>
+      <w:r>
+        <w:rPr>
+          <w:lang w:val="en-BZ"/>
+        </w:rPr>
         <w:t xml:space="preserve">You will receive an email when you actually spent 50%, 90% and when </w:t>
       </w:r>
       <w:r>
+        <w:rPr>
+          <w:lang w:val="en-BZ"/>
+        </w:rPr>
         <w:t xml:space="preserve"> Google Cloud forecasts that your</w:t>
       </w:r>
       <w:r>
+        <w:rPr>
+          <w:lang w:val="en-BZ"/>
+        </w:rPr>
         <w:t xml:space="preserve"> monthly </w:t>
       </w:r>
       <w:r>
+        <w:rPr>
+          <w:lang w:val="en-BZ"/>
+        </w:rPr>
         <w:t>spending may exceed your maximum threshold</w:t>
       </w:r>
     </w:p>
-    <w:p/>
-    <w:p>
-      <w:r>
+    <w:p>
+      <w:pPr>
+        <w:rPr>
+          <w:lang w:val="en-BZ"/>
+        </w:rPr>
+      </w:pPr>
+    </w:p>
+    <w:p>
+      <w:r>
+        <w:rPr>
+          <w:noProof/>
+        </w:rPr>
         <w:lastRenderedPageBreak/>
         <w:drawing>
           <wp:inline distT="0" distB="0" distL="0" distR="0" wp14:anchorId="127FCD6E" wp14:editId="58315609">
@@ -1535,12 +1770,23 @@
       </w:r>
     </w:p>
     <w:p>
-      <w:r>
+      <w:pPr>
+        <w:rPr>
+          <w:lang w:val="en-BZ"/>
+        </w:rPr>
+      </w:pPr>
+      <w:r>
+        <w:rPr>
+          <w:lang w:val="en-BZ"/>
+        </w:rPr>
         <w:t>Click on APIs &amp; Services / Enabled APIS &amp; services</w:t>
       </w:r>
     </w:p>
     <w:p>
       <w:r>
+        <w:rPr>
+          <w:noProof/>
+        </w:rPr>
         <w:lastRenderedPageBreak/>
         <w:drawing>
           <wp:inline distT="0" distB="0" distL="0" distR="0" wp14:anchorId="0076F016" wp14:editId="6A5E32DA">
@@ -1580,12 +1826,23 @@
       </w:r>
     </w:p>
     <w:p>
-      <w:r>
+      <w:pPr>
+        <w:rPr>
+          <w:lang w:val="en-BZ"/>
+        </w:rPr>
+      </w:pPr>
+      <w:r>
+        <w:rPr>
+          <w:lang w:val="en-BZ"/>
+        </w:rPr>
         <w:t>Check if Compute engine API is enabled =&gt; if not ENABLE APIS AND SERVICES</w:t>
       </w:r>
     </w:p>
     <w:p>
       <w:r>
+        <w:rPr>
+          <w:noProof/>
+        </w:rPr>
         <w:drawing>
           <wp:inline distT="0" distB="0" distL="0" distR="0" wp14:anchorId="3D7F592E" wp14:editId="7C5B9C14">
             <wp:extent cx="5760720" cy="2282190"/>
@@ -1630,6 +1887,9 @@
     </w:p>
     <w:p>
       <w:r>
+        <w:rPr>
+          <w:noProof/>
+        </w:rPr>
         <w:lastRenderedPageBreak/>
         <w:drawing>
           <wp:inline distT="0" distB="0" distL="0" distR="0" wp14:anchorId="35C192AD" wp14:editId="5686B115">
@@ -1675,6 +1935,9 @@
     </w:p>
     <w:p>
       <w:r>
+        <w:rPr>
+          <w:noProof/>
+        </w:rPr>
         <w:drawing>
           <wp:inline distT="0" distB="0" distL="0" distR="0" wp14:anchorId="4E0EF4A0" wp14:editId="6C3F96D0">
             <wp:extent cx="5760720" cy="4037330"/>
@@ -1713,18 +1976,43 @@
       </w:r>
     </w:p>
     <w:p>
-      <w:r>
+      <w:pPr>
+        <w:rPr>
+          <w:lang w:val="en-BZ"/>
+        </w:rPr>
+      </w:pPr>
+      <w:r>
+        <w:rPr>
+          <w:lang w:val="en-BZ"/>
+        </w:rPr>
         <w:t>Click on ENABLE</w:t>
       </w:r>
     </w:p>
     <w:p>
-      <w:r>
+      <w:pPr>
+        <w:rPr>
+          <w:lang w:val="en-BZ"/>
+        </w:rPr>
+      </w:pPr>
+      <w:r>
+        <w:rPr>
+          <w:lang w:val="en-BZ"/>
+        </w:rPr>
         <w:t>Wait a few seconds …</w:t>
       </w:r>
     </w:p>
-    <w:p/>
-    <w:p>
-      <w:r>
+    <w:p>
+      <w:pPr>
+        <w:rPr>
+          <w:lang w:val="en-BZ"/>
+        </w:rPr>
+      </w:pPr>
+    </w:p>
+    <w:p>
+      <w:r>
+        <w:rPr>
+          <w:noProof/>
+        </w:rPr>
         <w:lastRenderedPageBreak/>
         <w:drawing>
           <wp:inline distT="0" distB="0" distL="0" distR="0" wp14:anchorId="1CDBA353" wp14:editId="0590ACDC">
@@ -1770,6 +2058,9 @@
     </w:p>
     <w:p>
       <w:r>
+        <w:rPr>
+          <w:noProof/>
+        </w:rPr>
         <w:drawing>
           <wp:inline distT="0" distB="0" distL="0" distR="0" wp14:anchorId="12E6F0CC" wp14:editId="2BFABA6D">
             <wp:extent cx="3848100" cy="1663678"/>
@@ -1809,6 +2100,9 @@
     </w:p>
     <w:p>
       <w:r>
+        <w:rPr>
+          <w:noProof/>
+        </w:rPr>
         <w:drawing>
           <wp:inline distT="0" distB="0" distL="0" distR="0" wp14:anchorId="38D3FA94" wp14:editId="5F7F4EBE">
             <wp:extent cx="5760720" cy="3263265"/>
@@ -1847,15 +2141,29 @@
       </w:r>
     </w:p>
     <w:p>
-      <w:r>
+      <w:pPr>
+        <w:rPr>
+          <w:lang w:val="en-BZ"/>
+        </w:rPr>
+      </w:pPr>
+      <w:r>
+        <w:rPr>
+          <w:lang w:val="en-BZ"/>
+        </w:rPr>
         <w:t>Click on</w:t>
       </w:r>
       <w:r>
+        <w:rPr>
+          <w:lang w:val="en-BZ"/>
+        </w:rPr>
         <w:t xml:space="preserve"> Go to project settings</w:t>
       </w:r>
     </w:p>
     <w:p>
       <w:r>
+        <w:rPr>
+          <w:noProof/>
+        </w:rPr>
         <w:lastRenderedPageBreak/>
         <w:drawing>
           <wp:inline distT="0" distB="0" distL="0" distR="0" wp14:anchorId="5A39281F" wp14:editId="11B364B7">
@@ -1907,6 +2215,9 @@
     </w:p>
     <w:p>
       <w:r>
+        <w:rPr>
+          <w:noProof/>
+        </w:rPr>
         <w:drawing>
           <wp:inline distT="0" distB="0" distL="0" distR="0" wp14:anchorId="76228A2F" wp14:editId="788BA51C">
             <wp:extent cx="5760720" cy="5820410"/>
@@ -1945,12 +2256,23 @@
       </w:r>
     </w:p>
     <w:p>
-      <w:r>
+      <w:pPr>
+        <w:rPr>
+          <w:lang w:val="en-BZ"/>
+        </w:rPr>
+      </w:pPr>
+      <w:r>
+        <w:rPr>
+          <w:lang w:val="en-BZ"/>
+        </w:rPr>
         <w:t>Click in the menu IAM &amp; Admin =&gt; Quotas</w:t>
       </w:r>
     </w:p>
     <w:p>
       <w:r>
+        <w:rPr>
+          <w:noProof/>
+        </w:rPr>
         <w:lastRenderedPageBreak/>
         <w:drawing>
           <wp:inline distT="0" distB="0" distL="0" distR="0" wp14:anchorId="4CE3A25E" wp14:editId="0935F380">
@@ -1990,24 +2312,52 @@
       </w:r>
     </w:p>
     <w:p>
-      <w:r>
+      <w:pPr>
+        <w:rPr>
+          <w:lang w:val="en-BZ"/>
+        </w:rPr>
+      </w:pPr>
+      <w:r>
+        <w:rPr>
+          <w:lang w:val="en-BZ"/>
+        </w:rPr>
         <w:t xml:space="preserve">Filter : </w:t>
       </w:r>
       <w:r>
+        <w:rPr>
+          <w:lang w:val="en-BZ"/>
+        </w:rPr>
         <w:t>Limit nam</w:t>
       </w:r>
       <w:r>
+        <w:rPr>
+          <w:lang w:val="en-BZ"/>
+        </w:rPr>
         <w:t>e</w:t>
       </w:r>
       <w:r>
+        <w:rPr>
+          <w:lang w:val="en-BZ"/>
+        </w:rPr>
         <w:t xml:space="preserve">:gpu / </w:t>
       </w:r>
       <w:r>
+        <w:rPr>
+          <w:lang w:val="en-BZ"/>
+        </w:rPr>
         <w:t>region:europe-west-4</w:t>
       </w:r>
     </w:p>
     <w:p>
-      <w:r>
+      <w:pPr>
+        <w:rPr>
+          <w:lang w:val="en-BZ"/>
+        </w:rPr>
+      </w:pPr>
+      <w:r>
+        <w:rPr>
+          <w:lang w:val="en-BZ"/>
+        </w:rPr>
         <w:t xml:space="preserve">Check : </w:t>
       </w:r>
       <w:r>
@@ -2016,8 +2366,18 @@
           <w:sz w:val="20"/>
           <w:szCs w:val="20"/>
           <w:shd w:val="clear" w:color="auto" w:fill="FFFFFF"/>
-        </w:rPr>
-        <w:t>NVIDIA A100 GPUs</w:t>
+          <w:lang w:val="en-BZ"/>
+        </w:rPr>
+        <w:t xml:space="preserve">NVIDIA A100 GPUs / </w:t>
+      </w:r>
+      <w:r>
+        <w:rPr>
+          <w:rFonts w:ascii="Roboto" w:hAnsi="Roboto"/>
+          <w:sz w:val="20"/>
+          <w:szCs w:val="20"/>
+          <w:lang w:val="en-BZ"/>
+        </w:rPr>
+        <w:t xml:space="preserve">NVIDIA T4 GPUs / </w:t>
       </w:r>
       <w:r>
         <w:rPr>
@@ -2025,53 +2385,14 @@
           <w:sz w:val="20"/>
           <w:szCs w:val="20"/>
           <w:shd w:val="clear" w:color="auto" w:fill="FFFFFF"/>
-        </w:rPr>
-        <w:t xml:space="preserve"> / </w:t>
-      </w:r>
-      <w:r>
-        <w:rPr>
-          <w:rFonts w:ascii="Roboto" w:hAnsi="Roboto"/>
-          <w:sz w:val="20"/>
-          <w:szCs w:val="20"/>
-        </w:rPr>
-        <w:t>NVIDIA T4 GPUs</w:t>
-      </w:r>
-      <w:r>
-        <w:rPr>
-          <w:rFonts w:ascii="Roboto" w:hAnsi="Roboto"/>
-          <w:sz w:val="20"/>
-          <w:szCs w:val="20"/>
-        </w:rPr>
-        <w:t xml:space="preserve"> / </w:t>
-      </w:r>
-      <w:r>
-        <w:rPr>
-          <w:rFonts w:ascii="Roboto" w:hAnsi="Roboto"/>
-          <w:sz w:val="20"/>
-          <w:szCs w:val="20"/>
-          <w:shd w:val="clear" w:color="auto" w:fill="FFFFFF"/>
-        </w:rPr>
-        <w:t>Preemptible NVIDIA A100 GPUs</w:t>
-      </w:r>
-      <w:r>
-        <w:rPr>
-          <w:rFonts w:ascii="Roboto" w:hAnsi="Roboto"/>
-          <w:sz w:val="20"/>
-          <w:szCs w:val="20"/>
-          <w:shd w:val="clear" w:color="auto" w:fill="FFFFFF"/>
-        </w:rPr>
-        <w:t xml:space="preserve"> / </w:t>
-      </w:r>
-      <w:r>
-        <w:rPr>
-          <w:rFonts w:ascii="Roboto" w:hAnsi="Roboto"/>
-          <w:sz w:val="20"/>
-          <w:szCs w:val="20"/>
-          <w:shd w:val="clear" w:color="auto" w:fill="FFFFFF"/>
-        </w:rPr>
-        <w:t>Preemptible NVIDIA T4 GPUs</w:t>
-      </w:r>
-      <w:r>
+          <w:lang w:val="en-BZ"/>
+        </w:rPr>
+        <w:t>Preemptible NVIDIA A100 GPUs / Preemptible NVIDIA T4 GPUs</w:t>
+      </w:r>
+      <w:r>
+        <w:rPr>
+          <w:lang w:val="en-BZ"/>
+        </w:rPr>
         <w:t xml:space="preserve"> </w:t>
       </w:r>
     </w:p>
@@ -2082,6 +2403,9 @@
     </w:p>
     <w:p>
       <w:r>
+        <w:rPr>
+          <w:noProof/>
+        </w:rPr>
         <w:lastRenderedPageBreak/>
         <w:drawing>
           <wp:inline distT="0" distB="0" distL="0" distR="0" wp14:anchorId="745F41CE" wp14:editId="623F93D2">
@@ -2126,7 +2450,125 @@
       </w:r>
     </w:p>
     <w:p>
-      <w:r>
+      <w:pPr>
+        <w:rPr>
+          <w:color w:val="FF0000"/>
+          <w:lang w:val="en-BZ"/>
+        </w:rPr>
+      </w:pPr>
+      <w:r>
+        <w:rPr>
+          <w:color w:val="FF0000"/>
+          <w:highlight w:val="yellow"/>
+          <w:lang w:val="en-BZ"/>
+        </w:rPr>
+        <w:t>IMPORTANT</w:t>
+      </w:r>
+    </w:p>
+    <w:p>
+      <w:pPr>
+        <w:rPr>
+          <w:lang w:val="en-BZ"/>
+        </w:rPr>
+      </w:pPr>
+      <w:r>
+        <w:rPr>
+          <w:lang w:val="en-BZ"/>
+        </w:rPr>
+        <w:t>Filter</w:t>
+      </w:r>
+      <w:r>
+        <w:rPr>
+          <w:lang w:val="en-BZ"/>
+        </w:rPr>
+        <w:t xml:space="preserve"> : </w:t>
+      </w:r>
+      <w:r>
+        <w:rPr>
+          <w:rFonts w:ascii="Cascadia Mono" w:hAnsi="Cascadia Mono" w:cs="Cascadia Mono"/>
+          <w:color w:val="232629"/>
+          <w:sz w:val="20"/>
+          <w:szCs w:val="20"/>
+          <w:shd w:val="clear" w:color="auto" w:fill="E3E6E8"/>
+          <w:lang w:val="en-BZ"/>
+        </w:rPr>
+        <w:t>GPUs (all regions)</w:t>
+      </w:r>
+    </w:p>
+    <w:p>
+      <w:r>
+        <w:drawing>
+          <wp:inline distT="0" distB="0" distL="0" distR="0" wp14:anchorId="75F56F9F" wp14:editId="3A2CB4C9">
+            <wp:extent cx="5760720" cy="1249680"/>
+            <wp:effectExtent l="0" t="0" r="0" b="7620"/>
+            <wp:docPr id="6" name="Image 6" descr="Une image contenant texte&#10;&#10;Description générée automatiquement"/>
+            <wp:cNvGraphicFramePr>
+              <a:graphicFrameLocks xmlns:a="http://schemas.openxmlformats.org/drawingml/2006/main" noChangeAspect="1"/>
+            </wp:cNvGraphicFramePr>
+            <a:graphic xmlns:a="http://schemas.openxmlformats.org/drawingml/2006/main">
+              <a:graphicData uri="http://schemas.openxmlformats.org/drawingml/2006/picture">
+                <pic:pic xmlns:pic="http://schemas.openxmlformats.org/drawingml/2006/picture">
+                  <pic:nvPicPr>
+                    <pic:cNvPr id="6" name="Image 6" descr="Une image contenant texte&#10;&#10;Description générée automatiquement"/>
+                    <pic:cNvPicPr/>
+                  </pic:nvPicPr>
+                  <pic:blipFill>
+                    <a:blip r:embed="rId49"/>
+                    <a:stretch>
+                      <a:fillRect/>
+                    </a:stretch>
+                  </pic:blipFill>
+                  <pic:spPr>
+                    <a:xfrm>
+                      <a:off x="0" y="0"/>
+                      <a:ext cx="5760720" cy="1249680"/>
+                    </a:xfrm>
+                    <a:prstGeom prst="rect">
+                      <a:avLst/>
+                    </a:prstGeom>
+                  </pic:spPr>
+                </pic:pic>
+              </a:graphicData>
+            </a:graphic>
+          </wp:inline>
+        </w:drawing>
+      </w:r>
+    </w:p>
+    <w:p>
+      <w:pPr>
+        <w:pStyle w:val="Paragraphedeliste"/>
+        <w:numPr>
+          <w:ilvl w:val="0"/>
+          <w:numId w:val="1"/>
+        </w:numPr>
+        <w:rPr>
+          <w:lang w:val="en-BZ"/>
+        </w:rPr>
+      </w:pPr>
+      <w:r>
+        <w:rPr>
+          <w:lang w:val="en-BZ"/>
+        </w:rPr>
+        <w:t>Also need 1</w:t>
+      </w:r>
+      <w:r>
+        <w:rPr>
+          <w:lang w:val="en-BZ"/>
+        </w:rPr>
+        <w:t xml:space="preserve"> in addition t</w:t>
+      </w:r>
+      <w:r>
+        <w:rPr>
+          <w:lang w:val="en-BZ"/>
+        </w:rPr>
+        <w:t>o the others</w:t>
+      </w:r>
+    </w:p>
+    <w:p>
+      <w:r>
+        <w:rPr>
+          <w:noProof/>
+        </w:rPr>
         <w:lastRenderedPageBreak/>
         <w:drawing>
           <wp:inline distT="0" distB="0" distL="0" distR="0" wp14:anchorId="35036CE4" wp14:editId="0478B8FC">
@@ -2144,7 +2586,7 @@
                     <pic:cNvPicPr/>
                   </pic:nvPicPr>
                   <pic:blipFill>
-                    <a:blip r:embed="rId49"/>
+                    <a:blip r:embed="rId50"/>
                     <a:stretch>
                       <a:fillRect/>
                     </a:stretch>
@@ -2172,6 +2614,9 @@
     </w:p>
     <w:p>
       <w:r>
+        <w:rPr>
+          <w:noProof/>
+        </w:rPr>
         <w:drawing>
           <wp:inline distT="0" distB="0" distL="0" distR="0" wp14:anchorId="305DC3E7" wp14:editId="183139C8">
             <wp:extent cx="5058481" cy="3658111"/>
@@ -2188,7 +2633,7 @@
                     <pic:cNvPicPr/>
                   </pic:nvPicPr>
                   <pic:blipFill>
-                    <a:blip r:embed="rId50"/>
+                    <a:blip r:embed="rId51"/>
                     <a:stretch>
                       <a:fillRect/>
                     </a:stretch>
@@ -2216,6 +2661,9 @@
     </w:p>
     <w:p>
       <w:r>
+        <w:rPr>
+          <w:noProof/>
+        </w:rPr>
         <w:lastRenderedPageBreak/>
         <w:drawing>
           <wp:inline distT="0" distB="0" distL="0" distR="0" wp14:anchorId="7AD49925" wp14:editId="2552F190">
@@ -2233,7 +2681,7 @@
                     <pic:cNvPicPr/>
                   </pic:nvPicPr>
                   <pic:blipFill>
-                    <a:blip r:embed="rId51"/>
+                    <a:blip r:embed="rId52"/>
                     <a:stretch>
                       <a:fillRect/>
                     </a:stretch>
@@ -2261,6 +2709,9 @@
     </w:p>
     <w:p>
       <w:r>
+        <w:rPr>
+          <w:noProof/>
+        </w:rPr>
         <w:drawing>
           <wp:inline distT="0" distB="0" distL="0" distR="0" wp14:anchorId="1817F0E3" wp14:editId="68493094">
             <wp:extent cx="5760720" cy="4535170"/>
@@ -2277,7 +2728,7 @@
                     <pic:cNvPicPr/>
                   </pic:nvPicPr>
                   <pic:blipFill>
-                    <a:blip r:embed="rId52"/>
+                    <a:blip r:embed="rId53"/>
                     <a:stretch>
                       <a:fillRect/>
                     </a:stretch>
@@ -2303,98 +2754,193 @@
     <w:p>
       <w:pPr>
         <w:pStyle w:val="Titre1"/>
-      </w:pPr>
-      <w:r>
+        <w:rPr>
+          <w:lang w:val="en-BZ"/>
+        </w:rPr>
+      </w:pPr>
+      <w:r>
+        <w:rPr>
+          <w:lang w:val="en-BZ"/>
+        </w:rPr>
         <w:lastRenderedPageBreak/>
         <w:t>Gcloud download &amp; install</w:t>
       </w:r>
     </w:p>
-    <w:p/>
-    <w:p>
-      <w:hyperlink r:id="rId53" w:history="1">
+    <w:p>
+      <w:pPr>
+        <w:rPr>
+          <w:lang w:val="en-BZ"/>
+        </w:rPr>
+      </w:pPr>
+    </w:p>
+    <w:p>
+      <w:pPr>
+        <w:rPr>
+          <w:lang w:val="en-BZ"/>
+        </w:rPr>
+      </w:pPr>
+      <w:hyperlink r:id="rId54" w:history="1">
         <w:r>
           <w:rPr>
             <w:rStyle w:val="Lienhypertexte"/>
+            <w:lang w:val="en-BZ"/>
           </w:rPr>
           <w:t>https://cloud.google.com/sdk/docs/install</w:t>
         </w:r>
       </w:hyperlink>
     </w:p>
     <w:p>
-      <w:hyperlink r:id="rId54" w:history="1">
+      <w:pPr>
+        <w:rPr>
+          <w:lang w:val="en-BZ"/>
+        </w:rPr>
+      </w:pPr>
+      <w:hyperlink r:id="rId55" w:history="1">
         <w:r>
           <w:rPr>
             <w:rStyle w:val="Lienhypertexte"/>
+            <w:lang w:val="en-BZ"/>
           </w:rPr>
           <w:t>https://cloud.google.com/sdk/docs/downloads-versioned-archives</w:t>
         </w:r>
       </w:hyperlink>
     </w:p>
     <w:p>
-      <w:r>
+      <w:pPr>
+        <w:rPr>
+          <w:lang w:val="en-BZ"/>
+        </w:rPr>
+      </w:pPr>
+      <w:r>
+        <w:rPr>
+          <w:lang w:val="en-BZ"/>
+        </w:rPr>
         <w:t>Download</w:t>
       </w:r>
     </w:p>
     <w:p>
-      <w:hyperlink r:id="rId55" w:history="1">
+      <w:pPr>
+        <w:rPr>
+          <w:lang w:val="en-BZ"/>
+        </w:rPr>
+      </w:pPr>
+      <w:hyperlink r:id="rId56" w:history="1">
         <w:r>
           <w:rPr>
             <w:rStyle w:val="Lienhypertexte"/>
+            <w:lang w:val="en-BZ"/>
           </w:rPr>
           <w:t>https://dl.google.com/dl/cloudsdk/channels/rapid/downloads/google-cloud-sdk-374.0.0-windows-x86_64-bundled-python.zip</w:t>
         </w:r>
       </w:hyperlink>
     </w:p>
     <w:p>
-      <w:hyperlink r:id="rId56" w:history="1">
+      <w:pPr>
+        <w:rPr>
+          <w:lang w:val="en-BZ"/>
+        </w:rPr>
+      </w:pPr>
+      <w:hyperlink r:id="rId57" w:history="1">
         <w:r>
           <w:rPr>
             <w:rStyle w:val="Lienhypertexte"/>
+            <w:lang w:val="en-BZ"/>
           </w:rPr>
           <w:t>https://dl.google.com/dl/cloudsdk/channels/rapid/downloads/google-cloud-sdk-374.0.0-linux-x86_64.tar.gz</w:t>
         </w:r>
       </w:hyperlink>
     </w:p>
     <w:p>
-      <w:hyperlink r:id="rId57" w:history="1">
+      <w:pPr>
+        <w:rPr>
+          <w:lang w:val="en-BZ"/>
+        </w:rPr>
+      </w:pPr>
+      <w:hyperlink r:id="rId58" w:history="1">
         <w:r>
           <w:rPr>
             <w:rStyle w:val="Lienhypertexte"/>
+            <w:lang w:val="en-BZ"/>
           </w:rPr>
           <w:t>https://dl.google.com/dl/cloudsdk/channels/rapid/downloads/google-cloud-sdk-374.0.0-darwin-x86_64.tar.gz</w:t>
         </w:r>
       </w:hyperlink>
     </w:p>
     <w:p>
-      <w:r>
+      <w:pPr>
+        <w:rPr>
+          <w:lang w:val="en-BZ"/>
+        </w:rPr>
+      </w:pPr>
+      <w:r>
+        <w:rPr>
+          <w:lang w:val="en-BZ"/>
+        </w:rPr>
         <w:t>Extract the contents of the file to any location on your file system. Preferably, this is your Home folder.</w:t>
       </w:r>
     </w:p>
     <w:p>
-      <w:r>
+      <w:pPr>
+        <w:rPr>
+          <w:lang w:val="en-BZ"/>
+        </w:rPr>
+      </w:pPr>
+      <w:r>
+        <w:rPr>
+          <w:lang w:val="en-BZ"/>
+        </w:rPr>
         <w:t>To add the gcloud CLI tools to your path, run the install script from the root of the folder you extracted. Running this script also generates instructions to enable command completion in your bash shell (Linux and macOS only) and enable usage reporting.</w:t>
       </w:r>
     </w:p>
     <w:p>
-      <w:r>
+      <w:pPr>
+        <w:rPr>
+          <w:lang w:val="en-BZ"/>
+        </w:rPr>
+      </w:pPr>
+      <w:r>
+        <w:rPr>
+          <w:lang w:val="en-BZ"/>
+        </w:rPr>
         <w:t>./google-cloud-sdk/install.sh</w:t>
       </w:r>
     </w:p>
     <w:p>
-      <w:r>
+      <w:pPr>
+        <w:rPr>
+          <w:lang w:val="en-BZ"/>
+        </w:rPr>
+      </w:pPr>
+      <w:r>
+        <w:rPr>
+          <w:lang w:val="en-BZ"/>
+        </w:rPr>
         <w:t>.\google-cloud-sdk\install.bat</w:t>
       </w:r>
     </w:p>
     <w:p>
-      <w:r>
-        <w:t xml:space="preserve">To </w:t>
-      </w:r>
-      <w:r>
-        <w:t>initialize the gcloud CLI, run gcloud init:</w:t>
-      </w:r>
-    </w:p>
-    <w:p>
-      <w:r>
+      <w:pPr>
+        <w:rPr>
+          <w:lang w:val="en-BZ"/>
+        </w:rPr>
+      </w:pPr>
+      <w:r>
+        <w:rPr>
+          <w:lang w:val="en-BZ"/>
+        </w:rPr>
+        <w:t>To initialize the gcloud CLI, run gcloud init:</w:t>
+      </w:r>
+    </w:p>
+    <w:p>
+      <w:pPr>
+        <w:rPr>
+          <w:lang w:val="en-BZ"/>
+        </w:rPr>
+      </w:pPr>
+      <w:r>
+        <w:rPr>
+          <w:lang w:val="en-BZ"/>
+        </w:rPr>
         <w:t>./google-cloud-sdk/bin/gcloud init</w:t>
       </w:r>
     </w:p>
@@ -2403,294 +2949,800 @@
         <w:pBdr>
           <w:bottom w:val="single" w:sz="6" w:space="1" w:color="auto"/>
         </w:pBdr>
-      </w:pPr>
-    </w:p>
-    <w:p>
-      <w:r>
+        <w:rPr>
+          <w:lang w:val="en-BZ"/>
+        </w:rPr>
+      </w:pPr>
+    </w:p>
+    <w:p>
+      <w:pPr>
+        <w:rPr>
+          <w:lang w:val="en-BZ"/>
+        </w:rPr>
+      </w:pPr>
+      <w:r>
+        <w:rPr>
+          <w:lang w:val="en-BZ"/>
+        </w:rPr>
         <w:t>C:\Users\laure&gt;C:\Users\laure\google-cloud-sdk\google-cloud-sdk\install.bat</w:t>
       </w:r>
     </w:p>
     <w:p>
-      <w:r>
+      <w:pPr>
+        <w:rPr>
+          <w:lang w:val="en-BZ"/>
+        </w:rPr>
+      </w:pPr>
+      <w:r>
+        <w:rPr>
+          <w:lang w:val="en-BZ"/>
+        </w:rPr>
         <w:t>Welcome to the Google Cloud CLI!</w:t>
       </w:r>
     </w:p>
-    <w:p/>
-    <w:p>
-      <w:r>
+    <w:p>
+      <w:pPr>
+        <w:rPr>
+          <w:lang w:val="en-BZ"/>
+        </w:rPr>
+      </w:pPr>
+    </w:p>
+    <w:p>
+      <w:pPr>
+        <w:rPr>
+          <w:lang w:val="en-BZ"/>
+        </w:rPr>
+      </w:pPr>
+      <w:r>
+        <w:rPr>
+          <w:lang w:val="en-BZ"/>
+        </w:rPr>
         <w:t>To help improve the quality of this product, we collect anonymized usage data</w:t>
       </w:r>
     </w:p>
     <w:p>
-      <w:r>
+      <w:pPr>
+        <w:rPr>
+          <w:lang w:val="en-BZ"/>
+        </w:rPr>
+      </w:pPr>
+      <w:r>
+        <w:rPr>
+          <w:lang w:val="en-BZ"/>
+        </w:rPr>
         <w:t>and anonymized stacktraces when crashes are encountered; additional information</w:t>
       </w:r>
     </w:p>
     <w:p>
-      <w:r>
+      <w:pPr>
+        <w:rPr>
+          <w:lang w:val="en-BZ"/>
+        </w:rPr>
+      </w:pPr>
+      <w:r>
+        <w:rPr>
+          <w:lang w:val="en-BZ"/>
+        </w:rPr>
         <w:t>is available at &lt;https://cloud.google.com/sdk/usage-statistics&gt;. This data is</w:t>
       </w:r>
     </w:p>
     <w:p>
-      <w:r>
+      <w:pPr>
+        <w:rPr>
+          <w:lang w:val="en-BZ"/>
+        </w:rPr>
+      </w:pPr>
+      <w:r>
+        <w:rPr>
+          <w:lang w:val="en-BZ"/>
+        </w:rPr>
         <w:t>handled in accordance with our privacy policy</w:t>
       </w:r>
     </w:p>
     <w:p>
-      <w:r>
+      <w:pPr>
+        <w:rPr>
+          <w:lang w:val="en-BZ"/>
+        </w:rPr>
+      </w:pPr>
+      <w:r>
+        <w:rPr>
+          <w:lang w:val="en-BZ"/>
+        </w:rPr>
         <w:t>&lt;https://cloud.google.com/terms/cloud-privacy-notice&gt;. You may choose to opt in this</w:t>
       </w:r>
     </w:p>
     <w:p>
-      <w:r>
+      <w:pPr>
+        <w:rPr>
+          <w:lang w:val="en-BZ"/>
+        </w:rPr>
+      </w:pPr>
+      <w:r>
+        <w:rPr>
+          <w:lang w:val="en-BZ"/>
+        </w:rPr>
         <w:t>collection now (by choosing 'Y' at the below prompt), or at any time in the</w:t>
       </w:r>
     </w:p>
     <w:p>
-      <w:r>
+      <w:pPr>
+        <w:rPr>
+          <w:lang w:val="en-BZ"/>
+        </w:rPr>
+      </w:pPr>
+      <w:r>
+        <w:rPr>
+          <w:lang w:val="en-BZ"/>
+        </w:rPr>
         <w:t>future by running the following command:</w:t>
       </w:r>
     </w:p>
-    <w:p/>
-    <w:p>
-      <w:r>
+    <w:p>
+      <w:pPr>
+        <w:rPr>
+          <w:lang w:val="en-BZ"/>
+        </w:rPr>
+      </w:pPr>
+    </w:p>
+    <w:p>
+      <w:pPr>
+        <w:rPr>
+          <w:lang w:val="en-BZ"/>
+        </w:rPr>
+      </w:pPr>
+      <w:r>
+        <w:rPr>
+          <w:lang w:val="en-BZ"/>
+        </w:rPr>
         <w:t xml:space="preserve">    gcloud config set disable_usage_reporting false</w:t>
       </w:r>
     </w:p>
-    <w:p/>
-    <w:p>
-      <w:r>
+    <w:p>
+      <w:pPr>
+        <w:rPr>
+          <w:lang w:val="en-BZ"/>
+        </w:rPr>
+      </w:pPr>
+    </w:p>
+    <w:p>
+      <w:pPr>
+        <w:rPr>
+          <w:lang w:val="en-BZ"/>
+        </w:rPr>
+      </w:pPr>
+      <w:r>
+        <w:rPr>
+          <w:lang w:val="en-BZ"/>
+        </w:rPr>
         <w:t>Do you want to help improve the Google Cloud CLI (y/N)?  N</w:t>
       </w:r>
     </w:p>
-    <w:p/>
-    <w:p/>
-    <w:p>
-      <w:r>
+    <w:p>
+      <w:pPr>
+        <w:rPr>
+          <w:lang w:val="en-BZ"/>
+        </w:rPr>
+      </w:pPr>
+    </w:p>
+    <w:p>
+      <w:pPr>
+        <w:rPr>
+          <w:lang w:val="en-BZ"/>
+        </w:rPr>
+      </w:pPr>
+    </w:p>
+    <w:p>
+      <w:pPr>
+        <w:rPr>
+          <w:lang w:val="en-BZ"/>
+        </w:rPr>
+      </w:pPr>
+      <w:r>
+        <w:rPr>
+          <w:lang w:val="en-BZ"/>
+        </w:rPr>
         <w:t>Your current Google Cloud CLI version is: 374.0.0</w:t>
       </w:r>
     </w:p>
     <w:p>
-      <w:r>
+      <w:pPr>
+        <w:rPr>
+          <w:lang w:val="en-BZ"/>
+        </w:rPr>
+      </w:pPr>
+      <w:r>
+        <w:rPr>
+          <w:lang w:val="en-BZ"/>
+        </w:rPr>
         <w:t>The latest available version is: 374.0.0</w:t>
       </w:r>
     </w:p>
-    <w:p/>
-    <w:p>
-      <w:r>
+    <w:p>
+      <w:pPr>
+        <w:rPr>
+          <w:lang w:val="en-BZ"/>
+        </w:rPr>
+      </w:pPr>
+    </w:p>
+    <w:p>
+      <w:pPr>
+        <w:rPr>
+          <w:lang w:val="en-BZ"/>
+        </w:rPr>
+      </w:pPr>
+      <w:r>
+        <w:rPr>
+          <w:lang w:val="en-BZ"/>
+        </w:rPr>
         <w:t>+------------------------------------------------------------------------------------------------------------+</w:t>
       </w:r>
     </w:p>
     <w:p>
-      <w:r>
+      <w:pPr>
+        <w:rPr>
+          <w:lang w:val="en-BZ"/>
+        </w:rPr>
+      </w:pPr>
+      <w:r>
+        <w:rPr>
+          <w:lang w:val="en-BZ"/>
+        </w:rPr>
         <w:t>|                                                 Components                                                 |</w:t>
       </w:r>
     </w:p>
     <w:p>
-      <w:r>
+      <w:pPr>
+        <w:rPr>
+          <w:lang w:val="en-BZ"/>
+        </w:rPr>
+      </w:pPr>
+      <w:r>
+        <w:rPr>
+          <w:lang w:val="en-BZ"/>
+        </w:rPr>
         <w:t>+---------------+------------------------------------------------------+--------------------------+----------+</w:t>
       </w:r>
     </w:p>
     <w:p>
-      <w:r>
+      <w:pPr>
+        <w:rPr>
+          <w:lang w:val="en-BZ"/>
+        </w:rPr>
+      </w:pPr>
+      <w:r>
+        <w:rPr>
+          <w:lang w:val="en-BZ"/>
+        </w:rPr>
         <w:t>|     Status    |                         Name                         |            ID            |   Size   |</w:t>
       </w:r>
     </w:p>
     <w:p>
-      <w:r>
+      <w:pPr>
+        <w:rPr>
+          <w:lang w:val="en-BZ"/>
+        </w:rPr>
+      </w:pPr>
+      <w:r>
+        <w:rPr>
+          <w:lang w:val="en-BZ"/>
+        </w:rPr>
         <w:t>+---------------+------------------------------------------------------+--------------------------+----------+</w:t>
       </w:r>
     </w:p>
     <w:p>
-      <w:r>
+      <w:pPr>
+        <w:rPr>
+          <w:lang w:val="en-BZ"/>
+        </w:rPr>
+      </w:pPr>
+      <w:r>
+        <w:rPr>
+          <w:lang w:val="en-BZ"/>
+        </w:rPr>
         <w:t>| Not Installed | App Engine Go Extensions                             | app-engine-go            |  4.2 MiB |</w:t>
       </w:r>
     </w:p>
     <w:p>
-      <w:r>
+      <w:pPr>
+        <w:rPr>
+          <w:lang w:val="en-BZ"/>
+        </w:rPr>
+      </w:pPr>
+      <w:r>
+        <w:rPr>
+          <w:lang w:val="en-BZ"/>
+        </w:rPr>
         <w:t>| Not Installed | Appctl                                               | appctl                   | 18.7 MiB |</w:t>
       </w:r>
     </w:p>
     <w:p>
-      <w:r>
+      <w:pPr>
+        <w:rPr>
+          <w:lang w:val="en-BZ"/>
+        </w:rPr>
+      </w:pPr>
+      <w:r>
+        <w:rPr>
+          <w:lang w:val="en-BZ"/>
+        </w:rPr>
         <w:t>| Not Installed | Cloud Bigtable Command Line Tool                     | cbt                      |  8.4 MiB |</w:t>
       </w:r>
     </w:p>
     <w:p>
-      <w:r>
+      <w:pPr>
+        <w:rPr>
+          <w:lang w:val="en-BZ"/>
+        </w:rPr>
+      </w:pPr>
+      <w:r>
+        <w:rPr>
+          <w:lang w:val="en-BZ"/>
+        </w:rPr>
         <w:t>| Not Installed | Cloud Bigtable Emulator                              | bigtable                 |  5.9 MiB |</w:t>
       </w:r>
     </w:p>
     <w:p>
-      <w:r>
+      <w:pPr>
+        <w:rPr>
+          <w:lang w:val="en-BZ"/>
+        </w:rPr>
+      </w:pPr>
+      <w:r>
+        <w:rPr>
+          <w:lang w:val="en-BZ"/>
+        </w:rPr>
         <w:t>| Not Installed | Cloud Datalab Command Line Tool                      | datalab                  |  &lt; 1 MiB |</w:t>
       </w:r>
     </w:p>
     <w:p>
-      <w:r>
+      <w:pPr>
+        <w:rPr>
+          <w:lang w:val="en-BZ"/>
+        </w:rPr>
+      </w:pPr>
+      <w:r>
+        <w:rPr>
+          <w:lang w:val="en-BZ"/>
+        </w:rPr>
         <w:t>| Not Installed | Cloud Datastore Emulator                             | cloud-datastore-emulator | 18.4 MiB |</w:t>
       </w:r>
     </w:p>
     <w:p>
-      <w:r>
+      <w:pPr>
+        <w:rPr>
+          <w:lang w:val="en-BZ"/>
+        </w:rPr>
+      </w:pPr>
+      <w:r>
+        <w:rPr>
+          <w:lang w:val="en-BZ"/>
+        </w:rPr>
         <w:t>| Not Installed | Cloud Firestore Emulator                             | cloud-firestore-emulator | 40.5 MiB |</w:t>
       </w:r>
     </w:p>
     <w:p>
-      <w:r>
+      <w:pPr>
+        <w:rPr>
+          <w:lang w:val="en-BZ"/>
+        </w:rPr>
+      </w:pPr>
+      <w:r>
+        <w:rPr>
+          <w:lang w:val="en-BZ"/>
+        </w:rPr>
         <w:t>| Not Installed | Cloud Pub/Sub Emulator                               | pubsub-emulator          | 60.7 MiB |</w:t>
       </w:r>
     </w:p>
     <w:p>
-      <w:r>
+      <w:pPr>
+        <w:rPr>
+          <w:lang w:val="en-BZ"/>
+        </w:rPr>
+      </w:pPr>
+      <w:r>
+        <w:rPr>
+          <w:lang w:val="en-BZ"/>
+        </w:rPr>
         <w:t>| Not Installed | Cloud SQL Proxy                                      | cloud_sql_proxy          |  7.4 MiB |</w:t>
       </w:r>
     </w:p>
     <w:p>
-      <w:r>
+      <w:pPr>
+        <w:rPr>
+          <w:lang w:val="en-BZ"/>
+        </w:rPr>
+      </w:pPr>
+      <w:r>
+        <w:rPr>
+          <w:lang w:val="en-BZ"/>
+        </w:rPr>
         <w:t>| Not Installed | Google Container Registry's Docker credential helper | docker-credential-gcr    |  1.8 MiB |</w:t>
       </w:r>
     </w:p>
     <w:p>
-      <w:r>
+      <w:pPr>
+        <w:rPr>
+          <w:lang w:val="en-BZ"/>
+        </w:rPr>
+      </w:pPr>
+      <w:r>
+        <w:rPr>
+          <w:lang w:val="en-BZ"/>
+        </w:rPr>
         <w:t>| Not Installed | Minikube                                             | minikube                 | 27.3 MiB |</w:t>
       </w:r>
     </w:p>
     <w:p>
-      <w:r>
+      <w:pPr>
+        <w:rPr>
+          <w:lang w:val="en-BZ"/>
+        </w:rPr>
+      </w:pPr>
+      <w:r>
+        <w:rPr>
+          <w:lang w:val="en-BZ"/>
+        </w:rPr>
         <w:t>| Not Installed | Skaffold                                             | skaffold                 | 18.4 MiB |</w:t>
       </w:r>
     </w:p>
     <w:p>
-      <w:r>
+      <w:pPr>
+        <w:rPr>
+          <w:lang w:val="en-BZ"/>
+        </w:rPr>
+      </w:pPr>
+      <w:r>
+        <w:rPr>
+          <w:lang w:val="en-BZ"/>
+        </w:rPr>
         <w:t>| Not Installed | anthos-auth                                          | anthos-auth              | 18.1 MiB |</w:t>
       </w:r>
     </w:p>
     <w:p>
-      <w:r>
+      <w:pPr>
+        <w:rPr>
+          <w:lang w:val="en-BZ"/>
+        </w:rPr>
+      </w:pPr>
+      <w:r>
+        <w:rPr>
+          <w:lang w:val="en-BZ"/>
+        </w:rPr>
         <w:t>| Not Installed | config-connector                                     | config-connector         | 49.8 MiB |</w:t>
       </w:r>
     </w:p>
     <w:p>
-      <w:r>
+      <w:pPr>
+        <w:rPr>
+          <w:lang w:val="en-BZ"/>
+        </w:rPr>
+      </w:pPr>
+      <w:r>
+        <w:rPr>
+          <w:lang w:val="en-BZ"/>
+        </w:rPr>
         <w:t>| Not Installed | gcloud Alpha Commands                                | alpha                    |  &lt; 1 MiB |</w:t>
       </w:r>
     </w:p>
     <w:p>
-      <w:r>
+      <w:pPr>
+        <w:rPr>
+          <w:lang w:val="en-BZ"/>
+        </w:rPr>
+      </w:pPr>
+      <w:r>
+        <w:rPr>
+          <w:lang w:val="en-BZ"/>
+        </w:rPr>
         <w:t>| Not Installed | gcloud Beta Commands                                 | beta                     |  &lt; 1 MiB |</w:t>
       </w:r>
     </w:p>
     <w:p>
-      <w:r>
+      <w:pPr>
+        <w:rPr>
+          <w:lang w:val="en-BZ"/>
+        </w:rPr>
+      </w:pPr>
+      <w:r>
+        <w:rPr>
+          <w:lang w:val="en-BZ"/>
+        </w:rPr>
         <w:t>| Not Installed | gcloud app Java Extensions                           | app-engine-java          | 51.6 MiB |</w:t>
       </w:r>
     </w:p>
     <w:p>
-      <w:r>
+      <w:pPr>
+        <w:rPr>
+          <w:lang w:val="en-BZ"/>
+        </w:rPr>
+      </w:pPr>
+      <w:r>
+        <w:rPr>
+          <w:lang w:val="en-BZ"/>
+        </w:rPr>
         <w:t>| Not Installed | gcloud app PHP Extensions                            | app-engine-php           | 19.1 MiB |</w:t>
       </w:r>
     </w:p>
     <w:p>
-      <w:r>
+      <w:pPr>
+        <w:rPr>
+          <w:lang w:val="en-BZ"/>
+        </w:rPr>
+      </w:pPr>
+      <w:r>
+        <w:rPr>
+          <w:lang w:val="en-BZ"/>
+        </w:rPr>
         <w:lastRenderedPageBreak/>
         <w:t>| Not Installed | gcloud app Python Extensions                         | app-engine-python        |  7.8 MiB |</w:t>
       </w:r>
     </w:p>
     <w:p>
-      <w:r>
+      <w:pPr>
+        <w:rPr>
+          <w:lang w:val="en-BZ"/>
+        </w:rPr>
+      </w:pPr>
+      <w:r>
+        <w:rPr>
+          <w:lang w:val="en-BZ"/>
+        </w:rPr>
         <w:t>| Not Installed | gcloud app Python Extensions (Extra Libraries)       | app-engine-python-extras | 26.4 MiB |</w:t>
       </w:r>
     </w:p>
     <w:p>
-      <w:r>
+      <w:pPr>
+        <w:rPr>
+          <w:lang w:val="en-BZ"/>
+        </w:rPr>
+      </w:pPr>
+      <w:r>
+        <w:rPr>
+          <w:lang w:val="en-BZ"/>
+        </w:rPr>
         <w:t>| Not Installed | kubectl                                              | kubectl                  |  &lt; 1 MiB |</w:t>
       </w:r>
     </w:p>
     <w:p>
-      <w:r>
+      <w:pPr>
+        <w:rPr>
+          <w:lang w:val="en-BZ"/>
+        </w:rPr>
+      </w:pPr>
+      <w:r>
+        <w:rPr>
+          <w:lang w:val="en-BZ"/>
+        </w:rPr>
         <w:t>| Not Installed | kubectl-oidc                                         | kubectl-oidc             | 18.1 MiB |</w:t>
       </w:r>
     </w:p>
     <w:p>
-      <w:r>
+      <w:pPr>
+        <w:rPr>
+          <w:lang w:val="en-BZ"/>
+        </w:rPr>
+      </w:pPr>
+      <w:r>
+        <w:rPr>
+          <w:lang w:val="en-BZ"/>
+        </w:rPr>
         <w:t>| Not Installed | pkg                                                  | pkg                      |          |</w:t>
       </w:r>
     </w:p>
     <w:p>
-      <w:r>
+      <w:pPr>
+        <w:rPr>
+          <w:lang w:val="en-BZ"/>
+        </w:rPr>
+      </w:pPr>
+      <w:r>
+        <w:rPr>
+          <w:lang w:val="en-BZ"/>
+        </w:rPr>
         <w:t>| Installed     | BigQuery Command Line Tool                           | bq                       |  1.0 MiB |</w:t>
       </w:r>
     </w:p>
     <w:p>
-      <w:r>
+      <w:pPr>
+        <w:rPr>
+          <w:lang w:val="en-BZ"/>
+        </w:rPr>
+      </w:pPr>
+      <w:r>
+        <w:rPr>
+          <w:lang w:val="en-BZ"/>
+        </w:rPr>
         <w:t>| Installed     | Cloud Storage Command Line Tool                      | gsutil                   |  8.1 MiB |</w:t>
       </w:r>
     </w:p>
     <w:p>
-      <w:r>
+      <w:pPr>
+        <w:rPr>
+          <w:lang w:val="en-BZ"/>
+        </w:rPr>
+      </w:pPr>
+      <w:r>
+        <w:rPr>
+          <w:lang w:val="en-BZ"/>
+        </w:rPr>
         <w:t>| Installed     | Google Cloud CLI Core Libraries                      | core                     | 22.3 MiB |</w:t>
       </w:r>
     </w:p>
     <w:p>
-      <w:r>
+      <w:pPr>
+        <w:rPr>
+          <w:lang w:val="en-BZ"/>
+        </w:rPr>
+      </w:pPr>
+      <w:r>
+        <w:rPr>
+          <w:lang w:val="en-BZ"/>
+        </w:rPr>
         <w:t>+---------------+------------------------------------------------------+--------------------------+----------+</w:t>
       </w:r>
     </w:p>
     <w:p>
-      <w:r>
+      <w:pPr>
+        <w:rPr>
+          <w:lang w:val="en-BZ"/>
+        </w:rPr>
+      </w:pPr>
+      <w:r>
+        <w:rPr>
+          <w:lang w:val="en-BZ"/>
+        </w:rPr>
         <w:t>To install or remove components at your current SDK version [374.0.0], run:</w:t>
       </w:r>
     </w:p>
     <w:p>
-      <w:r>
+      <w:pPr>
+        <w:rPr>
+          <w:lang w:val="en-BZ"/>
+        </w:rPr>
+      </w:pPr>
+      <w:r>
+        <w:rPr>
+          <w:lang w:val="en-BZ"/>
+        </w:rPr>
         <w:t xml:space="preserve">  $ gcloud components install COMPONENT_ID</w:t>
       </w:r>
     </w:p>
     <w:p>
-      <w:r>
+      <w:pPr>
+        <w:rPr>
+          <w:lang w:val="en-BZ"/>
+        </w:rPr>
+      </w:pPr>
+      <w:r>
+        <w:rPr>
+          <w:lang w:val="en-BZ"/>
+        </w:rPr>
         <w:t xml:space="preserve">  $ gcloud components remove COMPONENT_ID</w:t>
       </w:r>
     </w:p>
-    <w:p/>
-    <w:p>
-      <w:r>
+    <w:p>
+      <w:pPr>
+        <w:rPr>
+          <w:lang w:val="en-BZ"/>
+        </w:rPr>
+      </w:pPr>
+    </w:p>
+    <w:p>
+      <w:pPr>
+        <w:rPr>
+          <w:lang w:val="en-BZ"/>
+        </w:rPr>
+      </w:pPr>
+      <w:r>
+        <w:rPr>
+          <w:lang w:val="en-BZ"/>
+        </w:rPr>
         <w:t>To update your SDK installation to the latest version [374.0.0], run:</w:t>
       </w:r>
     </w:p>
     <w:p>
-      <w:r>
+      <w:pPr>
+        <w:rPr>
+          <w:lang w:val="en-BZ"/>
+        </w:rPr>
+      </w:pPr>
+      <w:r>
+        <w:rPr>
+          <w:lang w:val="en-BZ"/>
+        </w:rPr>
         <w:t xml:space="preserve">  $ gcloud components update</w:t>
       </w:r>
     </w:p>
-    <w:p/>
-    <w:p>
-      <w:r>
+    <w:p>
+      <w:pPr>
+        <w:rPr>
+          <w:lang w:val="en-BZ"/>
+        </w:rPr>
+      </w:pPr>
+    </w:p>
+    <w:p>
+      <w:pPr>
+        <w:rPr>
+          <w:lang w:val="en-BZ"/>
+        </w:rPr>
+      </w:pPr>
+      <w:r>
+        <w:rPr>
+          <w:lang w:val="en-BZ"/>
+        </w:rPr>
         <w:t>Update %PATH% to include Cloud SDK binaries? (Y/n)?</w:t>
       </w:r>
       <w:r>
+        <w:rPr>
+          <w:lang w:val="en-BZ"/>
+        </w:rPr>
         <w:t xml:space="preserve"> Y</w:t>
       </w:r>
     </w:p>
     <w:p>
-      <w:r>
+      <w:pPr>
+        <w:rPr>
+          <w:lang w:val="en-BZ"/>
+        </w:rPr>
+      </w:pPr>
+      <w:r>
+        <w:rPr>
+          <w:lang w:val="en-BZ"/>
+        </w:rPr>
         <w:t>The installer is unable to automatically update your system PATH. Please add</w:t>
       </w:r>
     </w:p>
     <w:p>
-      <w:r>
+      <w:pPr>
+        <w:rPr>
+          <w:lang w:val="en-BZ"/>
+        </w:rPr>
+      </w:pPr>
+      <w:r>
+        <w:rPr>
+          <w:lang w:val="en-BZ"/>
+        </w:rPr>
         <w:t xml:space="preserve">  C:\Users\laure\google-cloud-sdk\google-cloud-sdk\bin</w:t>
       </w:r>
     </w:p>
     <w:p>
-      <w:r>
+      <w:pPr>
+        <w:rPr>
+          <w:lang w:val="en-BZ"/>
+        </w:rPr>
+      </w:pPr>
+      <w:r>
+        <w:rPr>
+          <w:lang w:val="en-BZ"/>
+        </w:rPr>
         <w:t>to your system PATH to enable easy use of the Cloud SDK Command Line Tools.</w:t>
       </w:r>
     </w:p>
-    <w:p/>
-    <w:p/>
-    <w:p>
-      <w:r>
+    <w:p>
+      <w:pPr>
+        <w:rPr>
+          <w:lang w:val="en-BZ"/>
+        </w:rPr>
+      </w:pPr>
+    </w:p>
+    <w:p>
+      <w:pPr>
+        <w:rPr>
+          <w:lang w:val="en-BZ"/>
+        </w:rPr>
+      </w:pPr>
+    </w:p>
+    <w:p>
+      <w:pPr>
+        <w:rPr>
+          <w:lang w:val="en-BZ"/>
+        </w:rPr>
+      </w:pPr>
+      <w:r>
+        <w:rPr>
+          <w:lang w:val="en-BZ"/>
+        </w:rPr>
         <w:t>For more information on how to get started, please visit:</w:t>
       </w:r>
     </w:p>
@@ -2699,14 +3751,21 @@
         <w:pBdr>
           <w:bottom w:val="single" w:sz="6" w:space="1" w:color="auto"/>
         </w:pBdr>
-      </w:pPr>
-      <w:r>
+        <w:rPr>
+          <w:lang w:val="en-BZ"/>
+        </w:rPr>
+      </w:pPr>
+      <w:r>
+        <w:rPr>
+          <w:lang w:val="en-BZ"/>
+        </w:rPr>
         <w:t xml:space="preserve">  </w:t>
       </w:r>
-      <w:hyperlink r:id="rId58" w:history="1">
+      <w:hyperlink r:id="rId59" w:history="1">
         <w:r>
           <w:rPr>
             <w:rStyle w:val="Lienhypertexte"/>
+            <w:lang w:val="en-BZ"/>
           </w:rPr>
           <w:t>https://cloud.google.com/sdk/docs/quickstarts</w:t>
         </w:r>
@@ -2717,84 +3776,242 @@
         <w:pBdr>
           <w:bottom w:val="single" w:sz="6" w:space="1" w:color="auto"/>
         </w:pBdr>
-      </w:pPr>
-    </w:p>
-    <w:p/>
-    <w:p>
-      <w:r>
+        <w:rPr>
+          <w:lang w:val="en-BZ"/>
+        </w:rPr>
+      </w:pPr>
+    </w:p>
+    <w:p>
+      <w:pPr>
+        <w:rPr>
+          <w:lang w:val="en-BZ"/>
+        </w:rPr>
+      </w:pPr>
+    </w:p>
+    <w:p>
+      <w:pPr>
+        <w:rPr>
+          <w:lang w:val="en-BZ"/>
+        </w:rPr>
+      </w:pPr>
+      <w:r>
+        <w:rPr>
+          <w:lang w:val="en-BZ"/>
+        </w:rPr>
         <w:t>C:\Users\laure&gt;cd C:\Users\laure\google-cloud-sdk\google-cloud-sdk\bin</w:t>
       </w:r>
     </w:p>
     <w:p>
-      <w:r>
+      <w:pPr>
+        <w:rPr>
+          <w:lang w:val="en-BZ"/>
+        </w:rPr>
+      </w:pPr>
+      <w:r>
+        <w:rPr>
+          <w:lang w:val="en-BZ"/>
+        </w:rPr>
         <w:t>C:\Users\laure\google-cloud-sdk\google-cloud-sdk\bin&gt;gcloud init</w:t>
       </w:r>
     </w:p>
     <w:p>
-      <w:r>
+      <w:pPr>
+        <w:rPr>
+          <w:lang w:val="en-BZ"/>
+        </w:rPr>
+      </w:pPr>
+      <w:r>
+        <w:rPr>
+          <w:lang w:val="en-BZ"/>
+        </w:rPr>
         <w:t>Welcome! This command will take you through the configuration of gcloud.</w:t>
       </w:r>
     </w:p>
-    <w:p/>
-    <w:p>
-      <w:r>
+    <w:p>
+      <w:pPr>
+        <w:rPr>
+          <w:lang w:val="en-BZ"/>
+        </w:rPr>
+      </w:pPr>
+    </w:p>
+    <w:p>
+      <w:pPr>
+        <w:rPr>
+          <w:lang w:val="en-BZ"/>
+        </w:rPr>
+      </w:pPr>
+      <w:r>
+        <w:rPr>
+          <w:lang w:val="en-BZ"/>
+        </w:rPr>
         <w:lastRenderedPageBreak/>
         <w:t>Your current configuration has been set to: [default]</w:t>
       </w:r>
     </w:p>
-    <w:p/>
-    <w:p>
-      <w:r>
+    <w:p>
+      <w:pPr>
+        <w:rPr>
+          <w:lang w:val="en-BZ"/>
+        </w:rPr>
+      </w:pPr>
+    </w:p>
+    <w:p>
+      <w:pPr>
+        <w:rPr>
+          <w:lang w:val="en-BZ"/>
+        </w:rPr>
+      </w:pPr>
+      <w:r>
+        <w:rPr>
+          <w:lang w:val="en-BZ"/>
+        </w:rPr>
         <w:t>You can skip diagnostics next time by using the following flag:</w:t>
       </w:r>
     </w:p>
     <w:p>
-      <w:r>
+      <w:pPr>
+        <w:rPr>
+          <w:lang w:val="en-BZ"/>
+        </w:rPr>
+      </w:pPr>
+      <w:r>
+        <w:rPr>
+          <w:lang w:val="en-BZ"/>
+        </w:rPr>
         <w:t xml:space="preserve">  gcloud init --skip-diagnostics</w:t>
       </w:r>
     </w:p>
-    <w:p/>
-    <w:p>
-      <w:r>
+    <w:p>
+      <w:pPr>
+        <w:rPr>
+          <w:lang w:val="en-BZ"/>
+        </w:rPr>
+      </w:pPr>
+    </w:p>
+    <w:p>
+      <w:pPr>
+        <w:rPr>
+          <w:lang w:val="en-BZ"/>
+        </w:rPr>
+      </w:pPr>
+      <w:r>
+        <w:rPr>
+          <w:lang w:val="en-BZ"/>
+        </w:rPr>
         <w:t>Network diagnostic detects and fixes local network connection issues.</w:t>
       </w:r>
     </w:p>
     <w:p>
-      <w:r>
+      <w:pPr>
+        <w:rPr>
+          <w:lang w:val="en-BZ"/>
+        </w:rPr>
+      </w:pPr>
+      <w:r>
+        <w:rPr>
+          <w:lang w:val="en-BZ"/>
+        </w:rPr>
         <w:t>Checking network connection...done.</w:t>
       </w:r>
     </w:p>
     <w:p>
-      <w:r>
+      <w:pPr>
+        <w:rPr>
+          <w:lang w:val="en-BZ"/>
+        </w:rPr>
+      </w:pPr>
+      <w:r>
+        <w:rPr>
+          <w:lang w:val="en-BZ"/>
+        </w:rPr>
         <w:t>Reachability Check passed.</w:t>
       </w:r>
     </w:p>
     <w:p>
-      <w:r>
+      <w:pPr>
+        <w:rPr>
+          <w:lang w:val="en-BZ"/>
+        </w:rPr>
+      </w:pPr>
+      <w:r>
+        <w:rPr>
+          <w:lang w:val="en-BZ"/>
+        </w:rPr>
         <w:t>Network diagnostic passed (1/1 checks passed).</w:t>
       </w:r>
     </w:p>
-    <w:p/>
-    <w:p>
-      <w:r>
+    <w:p>
+      <w:pPr>
+        <w:rPr>
+          <w:lang w:val="en-BZ"/>
+        </w:rPr>
+      </w:pPr>
+    </w:p>
+    <w:p>
+      <w:pPr>
+        <w:rPr>
+          <w:lang w:val="en-BZ"/>
+        </w:rPr>
+      </w:pPr>
+      <w:r>
+        <w:rPr>
+          <w:lang w:val="en-BZ"/>
+        </w:rPr>
         <w:t>You must log in to continue. Would you like to log in (Y/n)?  Y</w:t>
       </w:r>
     </w:p>
-    <w:p/>
-    <w:p>
-      <w:r>
+    <w:p>
+      <w:pPr>
+        <w:rPr>
+          <w:lang w:val="en-BZ"/>
+        </w:rPr>
+      </w:pPr>
+    </w:p>
+    <w:p>
+      <w:pPr>
+        <w:rPr>
+          <w:lang w:val="en-BZ"/>
+        </w:rPr>
+      </w:pPr>
+      <w:r>
+        <w:rPr>
+          <w:lang w:val="en-BZ"/>
+        </w:rPr>
         <w:t>Your browser has been opened to visit:</w:t>
       </w:r>
     </w:p>
-    <w:p/>
-    <w:p>
-      <w:r>
+    <w:p>
+      <w:pPr>
+        <w:rPr>
+          <w:lang w:val="en-BZ"/>
+        </w:rPr>
+      </w:pPr>
+    </w:p>
+    <w:p>
+      <w:pPr>
+        <w:rPr>
+          <w:lang w:val="en-BZ"/>
+        </w:rPr>
+      </w:pPr>
+      <w:r>
+        <w:rPr>
+          <w:lang w:val="en-BZ"/>
+        </w:rPr>
         <w:t xml:space="preserve">    https://accounts.google.com/o/oauth2/auth?response_type=code&amp;client_id=32555940559.apps.googleusercontent.com&amp;redirect_uri=http%3A%2F%2Flocalhost%3A8085%2F&amp;scope=openid+https%3A%2F%2Fwww.googleapis.com%2Fauth%2Fuserinfo.email+https%3A%2F%2Fwww.googleapis.com%2Fauth%2Fcloud-platform+https%3A%2F%2Fwww.googleapis.com%2Fauth%2Fappengine.admin+https%3A%2F%2Fwww.googleapis.com%2Fauth%2Fcompute+https%3A%2F%2Fwww.googleapis.com%2Fauth%2Faccounts.reauth&amp;state=Ja2kQONS1ehWvQkA0pENc39RI2IIn1&amp;access_type=offline&amp;code_challenge=ZXklu2DOB6NRjFFVWJxUYR_VR8HH3LWtkWum4RbTsJE&amp;code_challenge_method=S256</w:t>
       </w:r>
     </w:p>
-    <w:p/>
-    <w:p>
-      <w:r>
+    <w:p>
+      <w:pPr>
+        <w:rPr>
+          <w:lang w:val="en-BZ"/>
+        </w:rPr>
+      </w:pPr>
+    </w:p>
+    <w:p>
+      <w:r>
+        <w:rPr>
+          <w:noProof/>
+        </w:rPr>
         <w:lastRenderedPageBreak/>
         <w:drawing>
           <wp:inline distT="0" distB="0" distL="0" distR="0" wp14:anchorId="01D7ABBB" wp14:editId="3007C38D">
@@ -2812,7 +4029,7 @@
                     <pic:cNvPicPr/>
                   </pic:nvPicPr>
                   <pic:blipFill>
-                    <a:blip r:embed="rId59"/>
+                    <a:blip r:embed="rId60"/>
                     <a:stretch>
                       <a:fillRect/>
                     </a:stretch>
@@ -2840,6 +4057,9 @@
     </w:p>
     <w:p>
       <w:r>
+        <w:rPr>
+          <w:noProof/>
+        </w:rPr>
         <w:drawing>
           <wp:inline distT="0" distB="0" distL="0" distR="0" wp14:anchorId="1438E486" wp14:editId="15C26C32">
             <wp:extent cx="2644892" cy="4781550"/>
@@ -2856,7 +4076,7 @@
                     <pic:cNvPicPr/>
                   </pic:nvPicPr>
                   <pic:blipFill>
-                    <a:blip r:embed="rId60"/>
+                    <a:blip r:embed="rId61"/>
                     <a:stretch>
                       <a:fillRect/>
                     </a:stretch>
@@ -2885,6 +4105,9 @@
     </w:p>
     <w:p>
       <w:r>
+        <w:rPr>
+          <w:noProof/>
+        </w:rPr>
         <w:drawing>
           <wp:inline distT="0" distB="0" distL="0" distR="0" wp14:anchorId="7F2BEA1E" wp14:editId="59595D30">
             <wp:extent cx="4010025" cy="2089881"/>
@@ -2901,7 +4124,7 @@
                     <pic:cNvPicPr/>
                   </pic:nvPicPr>
                   <pic:blipFill>
-                    <a:blip r:embed="rId61"/>
+                    <a:blip r:embed="rId62"/>
                     <a:stretch>
                       <a:fillRect/>
                     </a:stretch>
@@ -2924,236 +4147,622 @@
     </w:p>
     <w:p/>
     <w:p>
-      <w:r>
-        <w:t>You are logged in as: [</w:t>
-      </w:r>
-      <w:r>
-        <w:t>xxxxxxxxxxxxxx</w:t>
-      </w:r>
-      <w:r>
-        <w:t>].</w:t>
-      </w:r>
-    </w:p>
-    <w:p/>
-    <w:p>
-      <w:r>
+      <w:pPr>
+        <w:rPr>
+          <w:lang w:val="en-BZ"/>
+        </w:rPr>
+      </w:pPr>
+      <w:r>
+        <w:rPr>
+          <w:lang w:val="en-BZ"/>
+        </w:rPr>
+        <w:t>You are logged in as: [xxxxxxxxxxxxxx].</w:t>
+      </w:r>
+    </w:p>
+    <w:p>
+      <w:pPr>
+        <w:rPr>
+          <w:lang w:val="en-BZ"/>
+        </w:rPr>
+      </w:pPr>
+    </w:p>
+    <w:p>
+      <w:pPr>
+        <w:rPr>
+          <w:lang w:val="en-BZ"/>
+        </w:rPr>
+      </w:pPr>
+      <w:r>
+        <w:rPr>
+          <w:lang w:val="en-BZ"/>
+        </w:rPr>
         <w:t>Pick cloud project to use:</w:t>
       </w:r>
     </w:p>
     <w:p>
-      <w:r>
+      <w:pPr>
+        <w:rPr>
+          <w:lang w:val="en-BZ"/>
+        </w:rPr>
+      </w:pPr>
+      <w:r>
+        <w:rPr>
+          <w:lang w:val="en-BZ"/>
+        </w:rPr>
         <w:t xml:space="preserve"> [1] </w:t>
       </w:r>
       <w:r>
+        <w:rPr>
+          <w:lang w:val="en-BZ"/>
+        </w:rPr>
         <w:t>xxxx-yyyyyy</w:t>
       </w:r>
       <w:r>
+        <w:rPr>
+          <w:lang w:val="en-BZ"/>
+        </w:rPr>
         <w:t>-342518</w:t>
       </w:r>
     </w:p>
     <w:p>
-      <w:r>
+      <w:pPr>
+        <w:rPr>
+          <w:lang w:val="en-BZ"/>
+        </w:rPr>
+      </w:pPr>
+      <w:r>
+        <w:rPr>
+          <w:lang w:val="en-BZ"/>
+        </w:rPr>
         <w:t xml:space="preserve"> [2] Enter a project ID</w:t>
       </w:r>
     </w:p>
     <w:p>
-      <w:r>
+      <w:pPr>
+        <w:rPr>
+          <w:lang w:val="en-BZ"/>
+        </w:rPr>
+      </w:pPr>
+      <w:r>
+        <w:rPr>
+          <w:lang w:val="en-BZ"/>
+        </w:rPr>
         <w:t xml:space="preserve"> [3] Create a new project</w:t>
       </w:r>
     </w:p>
     <w:p>
-      <w:r>
+      <w:pPr>
+        <w:rPr>
+          <w:lang w:val="en-BZ"/>
+        </w:rPr>
+      </w:pPr>
+      <w:r>
+        <w:rPr>
+          <w:lang w:val="en-BZ"/>
+        </w:rPr>
         <w:t>Please enter numeric choice or text value (must exactly match list item):</w:t>
       </w:r>
       <w:r>
+        <w:rPr>
+          <w:lang w:val="en-BZ"/>
+        </w:rPr>
         <w:t xml:space="preserve"> 1</w:t>
       </w:r>
     </w:p>
-    <w:p/>
-    <w:p>
-      <w:r>
+    <w:p>
+      <w:pPr>
+        <w:rPr>
+          <w:lang w:val="en-BZ"/>
+        </w:rPr>
+      </w:pPr>
+    </w:p>
+    <w:p>
+      <w:pPr>
+        <w:rPr>
+          <w:lang w:val="en-BZ"/>
+        </w:rPr>
+      </w:pPr>
+      <w:r>
+        <w:rPr>
+          <w:lang w:val="en-BZ"/>
+        </w:rPr>
         <w:t>Your current project has been set to: [xxxx-yyyyyy-342518].</w:t>
       </w:r>
     </w:p>
-    <w:p/>
-    <w:p>
-      <w:r>
-        <w:t>Do you want to configure a default Compute Region and Zone? (Y/n)?</w:t>
-      </w:r>
-      <w:r>
-        <w:t xml:space="preserve"> Y</w:t>
-      </w:r>
-    </w:p>
-    <w:p/>
-    <w:p>
-      <w:r>
+    <w:p>
+      <w:pPr>
+        <w:rPr>
+          <w:lang w:val="en-BZ"/>
+        </w:rPr>
+      </w:pPr>
+    </w:p>
+    <w:p>
+      <w:pPr>
+        <w:rPr>
+          <w:lang w:val="en-BZ"/>
+        </w:rPr>
+      </w:pPr>
+      <w:r>
+        <w:rPr>
+          <w:lang w:val="en-BZ"/>
+        </w:rPr>
+        <w:t>Do you want to configure a default Compute Region and Zone? (Y/n)? Y</w:t>
+      </w:r>
+    </w:p>
+    <w:p>
+      <w:pPr>
+        <w:rPr>
+          <w:lang w:val="en-BZ"/>
+        </w:rPr>
+      </w:pPr>
+    </w:p>
+    <w:p>
+      <w:pPr>
+        <w:rPr>
+          <w:lang w:val="en-BZ"/>
+        </w:rPr>
+      </w:pPr>
+      <w:r>
+        <w:rPr>
+          <w:lang w:val="en-BZ"/>
+        </w:rPr>
         <w:t>Which Google Compute Engine zone would you like to use as project default?</w:t>
       </w:r>
     </w:p>
     <w:p>
-      <w:r>
+      <w:pPr>
+        <w:rPr>
+          <w:lang w:val="en-BZ"/>
+        </w:rPr>
+      </w:pPr>
+      <w:r>
+        <w:rPr>
+          <w:lang w:val="en-BZ"/>
+        </w:rPr>
         <w:t>If you do not specify a zone via a command line flag while working with Compute Engine resources, the default is</w:t>
       </w:r>
     </w:p>
     <w:p>
-      <w:r>
+      <w:pPr>
+        <w:rPr>
+          <w:lang w:val="en-BZ"/>
+        </w:rPr>
+      </w:pPr>
+      <w:r>
+        <w:rPr>
+          <w:lang w:val="en-BZ"/>
+        </w:rPr>
         <w:t>assumed.</w:t>
       </w:r>
     </w:p>
     <w:p>
-      <w:r>
+      <w:pPr>
+        <w:rPr>
+          <w:lang w:val="en-BZ"/>
+        </w:rPr>
+      </w:pPr>
+      <w:r>
+        <w:rPr>
+          <w:lang w:val="en-BZ"/>
+        </w:rPr>
         <w:t xml:space="preserve"> [1] us-east1-b</w:t>
       </w:r>
     </w:p>
     <w:p>
-      <w:r>
+      <w:pPr>
+        <w:rPr>
+          <w:lang w:val="en-BZ"/>
+        </w:rPr>
+      </w:pPr>
+      <w:r>
+        <w:rPr>
+          <w:lang w:val="en-BZ"/>
+        </w:rPr>
         <w:t xml:space="preserve"> [2] us-east1-c</w:t>
       </w:r>
     </w:p>
     <w:p>
-      <w:r>
+      <w:pPr>
+        <w:rPr>
+          <w:lang w:val="en-BZ"/>
+        </w:rPr>
+      </w:pPr>
+      <w:r>
+        <w:rPr>
+          <w:lang w:val="en-BZ"/>
+        </w:rPr>
         <w:t>…</w:t>
       </w:r>
     </w:p>
     <w:p>
-      <w:r>
+      <w:pPr>
+        <w:rPr>
+          <w:lang w:val="en-BZ"/>
+        </w:rPr>
+      </w:pPr>
+      <w:r>
+        <w:rPr>
+          <w:lang w:val="en-BZ"/>
+        </w:rPr>
         <w:t>[14] europe-west4-a</w:t>
       </w:r>
     </w:p>
     <w:p>
-      <w:r>
+      <w:pPr>
+        <w:rPr>
+          <w:lang w:val="en-BZ"/>
+        </w:rPr>
+      </w:pPr>
+      <w:r>
+        <w:rPr>
+          <w:lang w:val="en-BZ"/>
+        </w:rPr>
         <w:t xml:space="preserve"> [15] europe-west4-b</w:t>
       </w:r>
     </w:p>
     <w:p>
-      <w:r>
+      <w:pPr>
+        <w:rPr>
+          <w:lang w:val="en-BZ"/>
+        </w:rPr>
+      </w:pPr>
+      <w:r>
+        <w:rPr>
+          <w:lang w:val="en-BZ"/>
+        </w:rPr>
         <w:t xml:space="preserve"> [16] europe-west4-c</w:t>
       </w:r>
     </w:p>
     <w:p>
-      <w:r>
+      <w:pPr>
+        <w:rPr>
+          <w:lang w:val="en-BZ"/>
+        </w:rPr>
+      </w:pPr>
+      <w:r>
+        <w:rPr>
+          <w:lang w:val="en-BZ"/>
+        </w:rPr>
         <w:lastRenderedPageBreak/>
         <w:t>Please enter numeric choice or text value (must exactly match list item):  14</w:t>
       </w:r>
     </w:p>
-    <w:p/>
-    <w:p>
-      <w:r>
+    <w:p>
+      <w:pPr>
+        <w:rPr>
+          <w:lang w:val="en-BZ"/>
+        </w:rPr>
+      </w:pPr>
+    </w:p>
+    <w:p>
+      <w:pPr>
+        <w:rPr>
+          <w:lang w:val="en-BZ"/>
+        </w:rPr>
+      </w:pPr>
+      <w:r>
+        <w:rPr>
+          <w:lang w:val="en-BZ"/>
+        </w:rPr>
         <w:t>Your project default Compute Engine zone has been set to [europe-west4-a].</w:t>
       </w:r>
     </w:p>
     <w:p>
-      <w:r>
+      <w:pPr>
+        <w:rPr>
+          <w:lang w:val="en-BZ"/>
+        </w:rPr>
+      </w:pPr>
+      <w:r>
+        <w:rPr>
+          <w:lang w:val="en-BZ"/>
+        </w:rPr>
         <w:t>You can change it by running [gcloud config set compute/zone NAME].</w:t>
       </w:r>
     </w:p>
-    <w:p/>
-    <w:p>
-      <w:r>
+    <w:p>
+      <w:pPr>
+        <w:rPr>
+          <w:lang w:val="en-BZ"/>
+        </w:rPr>
+      </w:pPr>
+    </w:p>
+    <w:p>
+      <w:pPr>
+        <w:rPr>
+          <w:lang w:val="en-BZ"/>
+        </w:rPr>
+      </w:pPr>
+      <w:r>
+        <w:rPr>
+          <w:lang w:val="en-BZ"/>
+        </w:rPr>
         <w:t>Your project default Compute Engine region has been set to [europe-west4].</w:t>
       </w:r>
     </w:p>
     <w:p>
-      <w:r>
+      <w:pPr>
+        <w:rPr>
+          <w:lang w:val="en-BZ"/>
+        </w:rPr>
+      </w:pPr>
+      <w:r>
+        <w:rPr>
+          <w:lang w:val="en-BZ"/>
+        </w:rPr>
         <w:t>You can change it by running [gcloud config set compute/region NAME].</w:t>
       </w:r>
     </w:p>
-    <w:p/>
-    <w:p>
-      <w:r>
+    <w:p>
+      <w:pPr>
+        <w:rPr>
+          <w:lang w:val="en-BZ"/>
+        </w:rPr>
+      </w:pPr>
+    </w:p>
+    <w:p>
+      <w:pPr>
+        <w:rPr>
+          <w:lang w:val="en-BZ"/>
+        </w:rPr>
+      </w:pPr>
+      <w:r>
+        <w:rPr>
+          <w:lang w:val="en-BZ"/>
+        </w:rPr>
         <w:t>Created a default .boto configuration file at [C:\Users\laure\.boto]. See this file and</w:t>
       </w:r>
     </w:p>
     <w:p>
-      <w:r>
+      <w:pPr>
+        <w:rPr>
+          <w:lang w:val="en-BZ"/>
+        </w:rPr>
+      </w:pPr>
+      <w:r>
+        <w:rPr>
+          <w:lang w:val="en-BZ"/>
+        </w:rPr>
         <w:t>[https://cloud.google.com/storage/docs/gsutil/commands/config] for more</w:t>
       </w:r>
     </w:p>
     <w:p>
-      <w:r>
+      <w:pPr>
+        <w:rPr>
+          <w:lang w:val="en-BZ"/>
+        </w:rPr>
+      </w:pPr>
+      <w:r>
+        <w:rPr>
+          <w:lang w:val="en-BZ"/>
+        </w:rPr>
         <w:t>information about configuring Google Cloud Storage.</w:t>
       </w:r>
     </w:p>
     <w:p>
-      <w:r>
+      <w:pPr>
+        <w:rPr>
+          <w:lang w:val="en-BZ"/>
+        </w:rPr>
+      </w:pPr>
+      <w:r>
+        <w:rPr>
+          <w:lang w:val="en-BZ"/>
+        </w:rPr>
         <w:t>Your Google Cloud SDK is configured and ready to use!</w:t>
       </w:r>
     </w:p>
-    <w:p/>
-    <w:p>
-      <w:r>
+    <w:p>
+      <w:pPr>
+        <w:rPr>
+          <w:lang w:val="en-BZ"/>
+        </w:rPr>
+      </w:pPr>
+    </w:p>
+    <w:p>
+      <w:pPr>
+        <w:rPr>
+          <w:lang w:val="en-BZ"/>
+        </w:rPr>
+      </w:pPr>
+      <w:r>
+        <w:rPr>
+          <w:lang w:val="en-BZ"/>
+        </w:rPr>
         <w:t xml:space="preserve">* Commands that require authentication will use </w:t>
       </w:r>
       <w:r>
+        <w:rPr>
+          <w:lang w:val="en-BZ"/>
+        </w:rPr>
         <w:t>xxxxxxxxxx</w:t>
       </w:r>
       <w:r>
+        <w:rPr>
+          <w:lang w:val="en-BZ"/>
+        </w:rPr>
         <w:t xml:space="preserve"> by default</w:t>
       </w:r>
     </w:p>
     <w:p>
-      <w:r>
+      <w:pPr>
+        <w:rPr>
+          <w:lang w:val="en-BZ"/>
+        </w:rPr>
+      </w:pPr>
+      <w:r>
+        <w:rPr>
+          <w:lang w:val="en-BZ"/>
+        </w:rPr>
         <w:t>* Commands will reference project `</w:t>
       </w:r>
       <w:r>
+        <w:rPr>
+          <w:lang w:val="en-BZ"/>
+        </w:rPr>
         <w:t>xxxxxx</w:t>
       </w:r>
       <w:r>
+        <w:rPr>
+          <w:lang w:val="en-BZ"/>
+        </w:rPr>
         <w:t>-</w:t>
       </w:r>
       <w:r>
+        <w:rPr>
+          <w:lang w:val="en-BZ"/>
+        </w:rPr>
         <w:t>yyyyyyyy</w:t>
       </w:r>
       <w:r>
+        <w:rPr>
+          <w:lang w:val="en-BZ"/>
+        </w:rPr>
         <w:t>-342518` by default</w:t>
       </w:r>
     </w:p>
     <w:p>
-      <w:r>
+      <w:pPr>
+        <w:rPr>
+          <w:lang w:val="en-BZ"/>
+        </w:rPr>
+      </w:pPr>
+      <w:r>
+        <w:rPr>
+          <w:lang w:val="en-BZ"/>
+        </w:rPr>
         <w:t>* Compute Engine commands will use region `europe-west4` by default</w:t>
       </w:r>
     </w:p>
     <w:p>
-      <w:r>
+      <w:pPr>
+        <w:rPr>
+          <w:lang w:val="en-BZ"/>
+        </w:rPr>
+      </w:pPr>
+      <w:r>
+        <w:rPr>
+          <w:lang w:val="en-BZ"/>
+        </w:rPr>
         <w:t>* Compute Engine commands will use zone `europe-west4-a` by default</w:t>
       </w:r>
     </w:p>
-    <w:p/>
-    <w:p>
-      <w:r>
+    <w:p>
+      <w:pPr>
+        <w:rPr>
+          <w:lang w:val="en-BZ"/>
+        </w:rPr>
+      </w:pPr>
+    </w:p>
+    <w:p>
+      <w:pPr>
+        <w:rPr>
+          <w:lang w:val="en-BZ"/>
+        </w:rPr>
+      </w:pPr>
+      <w:r>
+        <w:rPr>
+          <w:lang w:val="en-BZ"/>
+        </w:rPr>
         <w:t>Run `gcloud help config` to learn how to change individual settings</w:t>
       </w:r>
     </w:p>
-    <w:p/>
-    <w:p>
-      <w:r>
+    <w:p>
+      <w:pPr>
+        <w:rPr>
+          <w:lang w:val="en-BZ"/>
+        </w:rPr>
+      </w:pPr>
+    </w:p>
+    <w:p>
+      <w:pPr>
+        <w:rPr>
+          <w:lang w:val="en-BZ"/>
+        </w:rPr>
+      </w:pPr>
+      <w:r>
+        <w:rPr>
+          <w:lang w:val="en-BZ"/>
+        </w:rPr>
         <w:t>This gcloud configuration is called [default]. You can create additional configurations if you work with multiple accounts and/or projects.</w:t>
       </w:r>
     </w:p>
     <w:p>
-      <w:r>
+      <w:pPr>
+        <w:rPr>
+          <w:lang w:val="en-BZ"/>
+        </w:rPr>
+      </w:pPr>
+      <w:r>
+        <w:rPr>
+          <w:lang w:val="en-BZ"/>
+        </w:rPr>
         <w:t>Run `gcloud topic configurations` to learn more.</w:t>
       </w:r>
     </w:p>
-    <w:p/>
-    <w:p>
-      <w:r>
+    <w:p>
+      <w:pPr>
+        <w:rPr>
+          <w:lang w:val="en-BZ"/>
+        </w:rPr>
+      </w:pPr>
+    </w:p>
+    <w:p>
+      <w:pPr>
+        <w:rPr>
+          <w:lang w:val="en-BZ"/>
+        </w:rPr>
+      </w:pPr>
+      <w:r>
+        <w:rPr>
+          <w:lang w:val="en-BZ"/>
+        </w:rPr>
         <w:t>Some things to try next:</w:t>
       </w:r>
     </w:p>
-    <w:p/>
-    <w:p>
-      <w:r>
+    <w:p>
+      <w:pPr>
+        <w:rPr>
+          <w:lang w:val="en-BZ"/>
+        </w:rPr>
+      </w:pPr>
+    </w:p>
+    <w:p>
+      <w:pPr>
+        <w:rPr>
+          <w:lang w:val="en-BZ"/>
+        </w:rPr>
+      </w:pPr>
+      <w:r>
+        <w:rPr>
+          <w:lang w:val="en-BZ"/>
+        </w:rPr>
         <w:t>* Run `gcloud --help` to see the Cloud Platform services you can interact with. And run `gcloud help COMMAND` to get help on any gcloud command.</w:t>
       </w:r>
     </w:p>
     <w:p>
-      <w:r>
+      <w:pPr>
+        <w:rPr>
+          <w:lang w:val="en-BZ"/>
+        </w:rPr>
+      </w:pPr>
+      <w:r>
+        <w:rPr>
+          <w:lang w:val="en-BZ"/>
+        </w:rPr>
         <w:t>* Run `gcloud topic --help` to learn about advanced features of the SDK like arg files and output formatting</w:t>
       </w:r>
     </w:p>
     <w:p>
-      <w:r>
+      <w:pPr>
+        <w:rPr>
+          <w:lang w:val="en-BZ"/>
+        </w:rPr>
+      </w:pPr>
+      <w:r>
+        <w:rPr>
+          <w:lang w:val="en-BZ"/>
+        </w:rPr>
         <w:t>* Run `gcloud cheat-sheet` to see a roster of go-to `gcloud` commands.</w:t>
       </w:r>
     </w:p>

</xml_diff>